<commit_message>
added output dump + signal filtering
</commit_message>
<xml_diff>
--- a/פרויקט סיום הולכה חשמלית בתאים.docx
+++ b/פרויקט סיום הולכה חשמלית בתאים.docx
@@ -103,7 +103,7 @@
           <w:u w:val="single"/>
           <w:rtl/>
         </w:rPr>
-        <w:t>ניתוח דאטה</w:t>
+        <w:t>חלוקת דאטה</w:t>
       </w:r>
       <w:r>
         <w:rPr>
@@ -246,7 +246,291 @@
           <w:rtl/>
           <w:lang w:val="en-US"/>
         </w:rPr>
-        <w:t>. על מנת לספק זאת נגביל את מספר הקבצים הקיימים מכל אבחון ל-7500 קבצים לכל היותר.</w:t>
+        <w:t>.</w:t>
+      </w:r>
+    </w:p>
+    <w:p>
+      <w:pPr>
+        <w:keepNext/>
+        <w:bidi/>
+        <w:spacing w:line="276" w:lineRule="auto"/>
+        <w:ind w:left="360"/>
+      </w:pPr>
+      <w:r>
+        <w:rPr>
+          <w:rFonts w:cs="Calibri"/>
+          <w:rtl/>
+        </w:rPr>
+        <w:drawing>
+          <wp:inline distT="0" distB="0" distL="0" distR="0" wp14:anchorId="53686666" wp14:editId="24417DFD">
+            <wp:extent cx="5372305" cy="2878372"/>
+            <wp:effectExtent l="0" t="0" r="0" b="5080"/>
+            <wp:docPr id="1" name="Picture 1"/>
+            <wp:cNvGraphicFramePr>
+              <a:graphicFrameLocks xmlns:a="http://schemas.openxmlformats.org/drawingml/2006/main" noChangeAspect="1"/>
+            </wp:cNvGraphicFramePr>
+            <a:graphic xmlns:a="http://schemas.openxmlformats.org/drawingml/2006/main">
+              <a:graphicData uri="http://schemas.openxmlformats.org/drawingml/2006/picture">
+                <pic:pic xmlns:pic="http://schemas.openxmlformats.org/drawingml/2006/picture">
+                  <pic:nvPicPr>
+                    <pic:cNvPr id="1" name=""/>
+                    <pic:cNvPicPr/>
+                  </pic:nvPicPr>
+                  <pic:blipFill rotWithShape="1">
+                    <a:blip r:embed="rId5"/>
+                    <a:srcRect l="5444" r="7456"/>
+                    <a:stretch/>
+                  </pic:blipFill>
+                  <pic:spPr bwMode="auto">
+                    <a:xfrm>
+                      <a:off x="0" y="0"/>
+                      <a:ext cx="5414877" cy="2901181"/>
+                    </a:xfrm>
+                    <a:prstGeom prst="rect">
+                      <a:avLst/>
+                    </a:prstGeom>
+                    <a:ln>
+                      <a:noFill/>
+                    </a:ln>
+                    <a:extLst>
+                      <a:ext uri="{53640926-AAD7-44D8-BBD7-CCE9431645EC}">
+                        <a14:shadowObscured xmlns:a14="http://schemas.microsoft.com/office/drawing/2010/main"/>
+                      </a:ext>
+                    </a:extLst>
+                  </pic:spPr>
+                </pic:pic>
+              </a:graphicData>
+            </a:graphic>
+          </wp:inline>
+        </w:drawing>
+      </w:r>
+    </w:p>
+    <w:p>
+      <w:pPr>
+        <w:pStyle w:val="Caption"/>
+        <w:bidi/>
+        <w:jc w:val="center"/>
+        <w:rPr>
+          <w:rtl/>
+        </w:rPr>
+      </w:pPr>
+      <w:r>
+        <w:rPr>
+          <w:rtl/>
+        </w:rPr>
+        <w:t xml:space="preserve">איור </w:t>
+      </w:r>
+      <w:r>
+        <w:rPr>
+          <w:rtl/>
+        </w:rPr>
+        <w:fldChar w:fldCharType="begin"/>
+      </w:r>
+      <w:r>
+        <w:rPr>
+          <w:rtl/>
+        </w:rPr>
+        <w:instrText xml:space="preserve"> </w:instrText>
+      </w:r>
+      <w:r>
+        <w:instrText>SEQ</w:instrText>
+      </w:r>
+      <w:r>
+        <w:rPr>
+          <w:rtl/>
+        </w:rPr>
+        <w:instrText xml:space="preserve"> איור \* </w:instrText>
+      </w:r>
+      <w:r>
+        <w:instrText>ARABIC</w:instrText>
+      </w:r>
+      <w:r>
+        <w:rPr>
+          <w:rtl/>
+        </w:rPr>
+        <w:instrText xml:space="preserve"> </w:instrText>
+      </w:r>
+      <w:r>
+        <w:rPr>
+          <w:rtl/>
+        </w:rPr>
+        <w:fldChar w:fldCharType="separate"/>
+      </w:r>
+      <w:r>
+        <w:rPr>
+          <w:noProof/>
+          <w:rtl/>
+        </w:rPr>
+        <w:t>1</w:t>
+      </w:r>
+      <w:r>
+        <w:rPr>
+          <w:rtl/>
+        </w:rPr>
+        <w:fldChar w:fldCharType="end"/>
+      </w:r>
+      <w:r>
+        <w:rPr>
+          <w:rFonts w:hint="cs"/>
+          <w:rtl/>
+        </w:rPr>
+        <w:t xml:space="preserve"> - התפלגות האבחונים בקבצים השונים</w:t>
+      </w:r>
+    </w:p>
+    <w:p>
+      <w:pPr>
+        <w:keepNext/>
+        <w:bidi/>
+        <w:spacing w:line="276" w:lineRule="auto"/>
+      </w:pPr>
+      <w:r>
+        <w:rPr>
+          <w:rFonts w:cs="Calibri"/>
+          <w:rtl/>
+          <w:lang w:val="en-US"/>
+        </w:rPr>
+        <w:lastRenderedPageBreak/>
+        <w:drawing>
+          <wp:inline distT="0" distB="0" distL="0" distR="0" wp14:anchorId="56C7E768" wp14:editId="3CB2419C">
+            <wp:extent cx="5943600" cy="2773680"/>
+            <wp:effectExtent l="0" t="0" r="0" b="0"/>
+            <wp:docPr id="2" name="Picture 2"/>
+            <wp:cNvGraphicFramePr>
+              <a:graphicFrameLocks xmlns:a="http://schemas.openxmlformats.org/drawingml/2006/main" noChangeAspect="1"/>
+            </wp:cNvGraphicFramePr>
+            <a:graphic xmlns:a="http://schemas.openxmlformats.org/drawingml/2006/main">
+              <a:graphicData uri="http://schemas.openxmlformats.org/drawingml/2006/picture">
+                <pic:pic xmlns:pic="http://schemas.openxmlformats.org/drawingml/2006/picture">
+                  <pic:nvPicPr>
+                    <pic:cNvPr id="1" name=""/>
+                    <pic:cNvPicPr/>
+                  </pic:nvPicPr>
+                  <pic:blipFill>
+                    <a:blip r:embed="rId6"/>
+                    <a:stretch>
+                      <a:fillRect/>
+                    </a:stretch>
+                  </pic:blipFill>
+                  <pic:spPr>
+                    <a:xfrm>
+                      <a:off x="0" y="0"/>
+                      <a:ext cx="5943600" cy="2773680"/>
+                    </a:xfrm>
+                    <a:prstGeom prst="rect">
+                      <a:avLst/>
+                    </a:prstGeom>
+                  </pic:spPr>
+                </pic:pic>
+              </a:graphicData>
+            </a:graphic>
+          </wp:inline>
+        </w:drawing>
+      </w:r>
+    </w:p>
+    <w:p>
+      <w:pPr>
+        <w:pStyle w:val="Caption"/>
+        <w:bidi/>
+        <w:jc w:val="center"/>
+        <w:rPr>
+          <w:rFonts w:cstheme="minorHAnsi"/>
+          <w:lang w:val="en-US"/>
+        </w:rPr>
+      </w:pPr>
+      <w:r>
+        <w:rPr>
+          <w:rtl/>
+        </w:rPr>
+        <w:t xml:space="preserve">איור </w:t>
+      </w:r>
+      <w:r>
+        <w:rPr>
+          <w:rtl/>
+        </w:rPr>
+        <w:fldChar w:fldCharType="begin"/>
+      </w:r>
+      <w:r>
+        <w:rPr>
+          <w:rtl/>
+        </w:rPr>
+        <w:instrText xml:space="preserve"> </w:instrText>
+      </w:r>
+      <w:r>
+        <w:instrText>SEQ</w:instrText>
+      </w:r>
+      <w:r>
+        <w:rPr>
+          <w:rtl/>
+        </w:rPr>
+        <w:instrText xml:space="preserve"> איור \* </w:instrText>
+      </w:r>
+      <w:r>
+        <w:instrText>ARABIC</w:instrText>
+      </w:r>
+      <w:r>
+        <w:rPr>
+          <w:rtl/>
+        </w:rPr>
+        <w:instrText xml:space="preserve"> </w:instrText>
+      </w:r>
+      <w:r>
+        <w:rPr>
+          <w:rtl/>
+        </w:rPr>
+        <w:fldChar w:fldCharType="separate"/>
+      </w:r>
+      <w:r>
+        <w:rPr>
+          <w:noProof/>
+          <w:rtl/>
+        </w:rPr>
+        <w:t>2</w:t>
+      </w:r>
+      <w:r>
+        <w:rPr>
+          <w:rtl/>
+        </w:rPr>
+        <w:fldChar w:fldCharType="end"/>
+      </w:r>
+      <w:r>
+        <w:rPr>
+          <w:rFonts w:hint="cs"/>
+          <w:rtl/>
+        </w:rPr>
+        <w:t xml:space="preserve"> - </w:t>
+      </w:r>
+      <w:r>
+        <w:rPr>
+          <w:rFonts w:cs="Arial"/>
+          <w:rtl/>
+        </w:rPr>
+        <w:t xml:space="preserve">התפלגות </w:t>
+      </w:r>
+      <w:r>
+        <w:rPr>
+          <w:rFonts w:cs="Arial" w:hint="cs"/>
+          <w:rtl/>
+        </w:rPr>
+        <w:t>7 האבחונים הנפוצים</w:t>
+      </w:r>
+    </w:p>
+    <w:p>
+      <w:pPr>
+        <w:bidi/>
+        <w:spacing w:after="240" w:line="276" w:lineRule="auto"/>
+        <w:rPr>
+          <w:rFonts w:cstheme="minorHAnsi"/>
+          <w:u w:val="single"/>
+          <w:rtl/>
+        </w:rPr>
+      </w:pPr>
+      <w:r>
+        <w:rPr>
+          <w:rFonts w:cstheme="minorHAnsi" w:hint="cs"/>
+          <w:u w:val="single"/>
+          <w:rtl/>
+        </w:rPr>
+        <w:t>טעינת דאטה:</w:t>
       </w:r>
     </w:p>
     <w:p>
@@ -254,47 +538,60 @@
         <w:pStyle w:val="ListParagraph"/>
         <w:numPr>
           <w:ilvl w:val="0"/>
-          <w:numId w:val="1"/>
+          <w:numId w:val="2"/>
         </w:numPr>
         <w:bidi/>
         <w:spacing w:after="240" w:line="276" w:lineRule="auto"/>
         <w:rPr>
           <w:rFonts w:cstheme="minorHAnsi"/>
-        </w:rPr>
-      </w:pPr>
-      <w:r>
-        <w:rPr>
-          <w:rFonts w:cstheme="minorHAnsi" w:hint="cs"/>
-          <w:rtl/>
-          <w:lang w:val="en-US"/>
-        </w:rPr>
-        <w:t xml:space="preserve">מאחר ויכולים להיות מספר אבחונים לכל סיגנל נתייג את הדאטה באמצעות תגית </w:t>
+          <w:u w:val="single"/>
+        </w:rPr>
+      </w:pPr>
+      <w:r>
+        <w:rPr>
+          <w:rFonts w:cstheme="minorHAnsi" w:hint="cs"/>
+          <w:rtl/>
+        </w:rPr>
+        <w:t>לאחר שהסיגנלים הנתונים חולקו לתיקיות, נרצה לטעון אותן אל תוך המודל.</w:t>
+      </w:r>
+      <w:r>
+        <w:rPr>
+          <w:rFonts w:cstheme="minorHAnsi" w:hint="cs"/>
+          <w:rtl/>
+        </w:rPr>
+        <w:t xml:space="preserve"> ניעזר בחבילה </w:t>
       </w:r>
       <w:proofErr w:type="spellStart"/>
       <w:r>
         <w:rPr>
           <w:rFonts w:cstheme="minorHAnsi" w:hint="cs"/>
           <w:rtl/>
-          <w:lang w:val="en-US"/>
-        </w:rPr>
-        <w:t>one-hot</w:t>
+        </w:rPr>
+        <w:t>wfdb</w:t>
       </w:r>
       <w:proofErr w:type="spellEnd"/>
       <w:r>
         <w:rPr>
           <w:rFonts w:cstheme="minorHAnsi" w:hint="cs"/>
           <w:rtl/>
-          <w:lang w:val="en-US"/>
-        </w:rPr>
-        <w:t xml:space="preserve">, כלומר מילון/וקטור המייצג את האבחונים המתאימים לסיגנל, כך שהרשת תוכל ללמוד תוך התייחסות לכל התסמינים </w:t>
-      </w:r>
-      <w:r>
-        <w:rPr>
-          <w:rFonts w:cstheme="minorHAnsi" w:hint="cs"/>
-          <w:rtl/>
-          <w:lang w:val="en-US"/>
-        </w:rPr>
-        <w:t>המתאימים במקביל.</w:t>
+        </w:rPr>
+        <w:t xml:space="preserve"> המאפשרת קריאה של הסיגנלים וקריאת האבחונים והפרמטרים הנתונים בקובץ ה-</w:t>
+      </w:r>
+      <w:proofErr w:type="spellStart"/>
+      <w:r>
+        <w:rPr>
+          <w:rFonts w:cstheme="minorHAnsi" w:hint="cs"/>
+          <w:rtl/>
+        </w:rPr>
+        <w:t>hea</w:t>
+      </w:r>
+      <w:proofErr w:type="spellEnd"/>
+      <w:r>
+        <w:rPr>
+          <w:rFonts w:cstheme="minorHAnsi" w:hint="cs"/>
+          <w:rtl/>
+        </w:rPr>
+        <w:t>.</w:t>
       </w:r>
     </w:p>
     <w:p>
@@ -302,7 +599,7 @@
         <w:pStyle w:val="ListParagraph"/>
         <w:numPr>
           <w:ilvl w:val="0"/>
-          <w:numId w:val="1"/>
+          <w:numId w:val="2"/>
         </w:numPr>
         <w:bidi/>
         <w:spacing w:after="240" w:line="276" w:lineRule="auto"/>
@@ -310,6 +607,1193 @@
           <w:rFonts w:cstheme="minorHAnsi"/>
         </w:rPr>
       </w:pPr>
+      <w:r>
+        <w:rPr>
+          <w:rFonts w:cstheme="minorHAnsi" w:hint="cs"/>
+          <w:rtl/>
+          <w:lang w:val="en-US"/>
+        </w:rPr>
+        <w:t xml:space="preserve">מאחר ויכולים להיות מספר אבחונים לכל סיגנל נתייג את הדאטה באמצעות תגית </w:t>
+      </w:r>
+      <w:proofErr w:type="spellStart"/>
+      <w:r>
+        <w:rPr>
+          <w:rFonts w:cstheme="minorHAnsi" w:hint="cs"/>
+          <w:rtl/>
+          <w:lang w:val="en-US"/>
+        </w:rPr>
+        <w:t>one-hot</w:t>
+      </w:r>
+      <w:proofErr w:type="spellEnd"/>
+      <w:r>
+        <w:rPr>
+          <w:rFonts w:cstheme="minorHAnsi" w:hint="cs"/>
+          <w:rtl/>
+          <w:lang w:val="en-US"/>
+        </w:rPr>
+        <w:t xml:space="preserve"> (או כמה, בהתאם לאבחון הסיגנל)</w:t>
+      </w:r>
+      <w:r>
+        <w:rPr>
+          <w:rFonts w:cstheme="minorHAnsi" w:hint="cs"/>
+          <w:rtl/>
+          <w:lang w:val="en-US"/>
+        </w:rPr>
+        <w:t xml:space="preserve">, כלומר מילון/וקטור המייצג את האבחונים המתאימים לסיגנל, כך שהרשת תוכל </w:t>
+      </w:r>
+      <w:r>
+        <w:rPr>
+          <w:rFonts w:cstheme="minorHAnsi" w:hint="cs"/>
+          <w:rtl/>
+          <w:lang w:val="en-US"/>
+        </w:rPr>
+        <w:t>להתאמן</w:t>
+      </w:r>
+      <w:r>
+        <w:rPr>
+          <w:rFonts w:cstheme="minorHAnsi" w:hint="cs"/>
+          <w:rtl/>
+          <w:lang w:val="en-US"/>
+        </w:rPr>
+        <w:t xml:space="preserve"> תוך התייחסות לכל התסמינים המתאימים במקביל.</w:t>
+      </w:r>
+    </w:p>
+    <w:p>
+      <w:pPr>
+        <w:pStyle w:val="ListParagraph"/>
+        <w:numPr>
+          <w:ilvl w:val="0"/>
+          <w:numId w:val="2"/>
+        </w:numPr>
+        <w:bidi/>
+        <w:spacing w:after="240" w:line="276" w:lineRule="auto"/>
+        <w:rPr>
+          <w:rFonts w:cstheme="minorHAnsi"/>
+          <w:u w:val="single"/>
+        </w:rPr>
+      </w:pPr>
+      <w:r>
+        <w:rPr>
+          <w:rFonts w:cstheme="minorHAnsi" w:hint="cs"/>
+          <w:rtl/>
+        </w:rPr>
+        <w:t>את הדאטה נקרא לתוך מילון כאשר מספר האבחון הוא המפת</w:t>
+      </w:r>
+      <w:r>
+        <w:rPr>
+          <w:rFonts w:cstheme="minorHAnsi" w:hint="cs"/>
+          <w:rtl/>
+        </w:rPr>
+        <w:t>ח</w:t>
+      </w:r>
+      <w:r>
+        <w:rPr>
+          <w:rFonts w:cstheme="minorHAnsi" w:hint="cs"/>
+          <w:rtl/>
+        </w:rPr>
+        <w:t>, והאיברים עבור כל מפתח הם שמות הקבצים המכילים</w:t>
+      </w:r>
+      <w:r>
+        <w:rPr>
+          <w:rFonts w:cstheme="minorHAnsi"/>
+          <w:lang w:val="en-US"/>
+        </w:rPr>
+        <w:t xml:space="preserve"> </w:t>
+      </w:r>
+      <w:r>
+        <w:rPr>
+          <w:rFonts w:cstheme="minorHAnsi" w:hint="cs"/>
+          <w:rtl/>
+          <w:lang w:val="en-US"/>
+        </w:rPr>
+        <w:t xml:space="preserve">את אותה </w:t>
+      </w:r>
+      <w:r>
+        <w:rPr>
+          <w:rFonts w:cstheme="minorHAnsi" w:hint="cs"/>
+          <w:rtl/>
+          <w:lang w:val="en-US"/>
+        </w:rPr>
+        <w:t>הפרעה, כאשר אותו קובץ יכול להופיע תחת מספר מפתחות עבור ריבוי הפרעות.</w:t>
+      </w:r>
+      <w:r>
+        <w:rPr>
+          <w:rFonts w:cstheme="minorHAnsi" w:hint="cs"/>
+          <w:rtl/>
+          <w:lang w:val="en-US"/>
+        </w:rPr>
+        <w:t xml:space="preserve"> </w:t>
+      </w:r>
+      <w:r>
+        <w:rPr>
+          <w:rFonts w:cstheme="minorHAnsi" w:hint="cs"/>
+          <w:rtl/>
+          <w:lang w:val="en-US"/>
+        </w:rPr>
+        <w:t>על מנת ל</w:t>
+      </w:r>
+      <w:r>
+        <w:rPr>
+          <w:rFonts w:cstheme="minorHAnsi" w:hint="cs"/>
+          <w:rtl/>
+          <w:lang w:val="en-US"/>
+        </w:rPr>
+        <w:t xml:space="preserve">מנוע </w:t>
+      </w:r>
+      <w:proofErr w:type="spellStart"/>
+      <w:r>
+        <w:rPr>
+          <w:rFonts w:cstheme="minorHAnsi" w:hint="cs"/>
+          <w:rtl/>
+          <w:lang w:val="en-US"/>
+        </w:rPr>
+        <w:t>הטייה</w:t>
+      </w:r>
+      <w:proofErr w:type="spellEnd"/>
+      <w:r>
+        <w:rPr>
+          <w:rFonts w:cstheme="minorHAnsi" w:hint="cs"/>
+          <w:rtl/>
+          <w:lang w:val="en-US"/>
+        </w:rPr>
+        <w:t xml:space="preserve"> </w:t>
+      </w:r>
+      <w:r>
+        <w:rPr>
+          <w:rFonts w:cstheme="minorHAnsi" w:hint="cs"/>
+          <w:rtl/>
+          <w:lang w:val="en-US"/>
+        </w:rPr>
+        <w:t>של הלמידה</w:t>
+      </w:r>
+      <w:r>
+        <w:rPr>
+          <w:rFonts w:cstheme="minorHAnsi" w:hint="cs"/>
+          <w:rtl/>
+          <w:lang w:val="en-US"/>
+        </w:rPr>
+        <w:t xml:space="preserve"> נגביל את מספר הקבצים הקיימים מכל אבחון ל-</w:t>
+      </w:r>
+      <w:r>
+        <w:rPr>
+          <w:rFonts w:cstheme="minorHAnsi" w:hint="cs"/>
+          <w:rtl/>
+          <w:lang w:val="en-US"/>
+        </w:rPr>
+        <w:t>6000</w:t>
+      </w:r>
+      <w:r>
+        <w:rPr>
+          <w:rFonts w:cstheme="minorHAnsi" w:hint="cs"/>
+          <w:rtl/>
+          <w:lang w:val="en-US"/>
+        </w:rPr>
+        <w:t xml:space="preserve"> קבצים לכל היותר.</w:t>
+      </w:r>
+    </w:p>
+    <w:p>
+      <w:pPr>
+        <w:pStyle w:val="ListParagraph"/>
+        <w:numPr>
+          <w:ilvl w:val="0"/>
+          <w:numId w:val="2"/>
+        </w:numPr>
+        <w:bidi/>
+        <w:spacing w:after="240" w:line="276" w:lineRule="auto"/>
+        <w:rPr>
+          <w:rFonts w:cstheme="minorHAnsi"/>
+          <w:lang w:val="en-US"/>
+        </w:rPr>
+      </w:pPr>
+      <w:r>
+        <w:rPr>
+          <w:rFonts w:cstheme="minorHAnsi" w:hint="cs"/>
+          <w:rtl/>
+        </w:rPr>
+        <w:t>מתוך המילון נבחר את שבע ההפרעות השכיחות ביותר, כ</w:t>
+      </w:r>
+      <w:r>
+        <w:rPr>
+          <w:rFonts w:cstheme="minorHAnsi" w:hint="cs"/>
+          <w:rtl/>
+        </w:rPr>
+        <w:t xml:space="preserve">אשר הנפוצה תהיה קצב לב רגיל </w:t>
+      </w:r>
+      <w:r>
+        <w:rPr>
+          <w:rFonts w:cstheme="minorHAnsi"/>
+          <w:rtl/>
+        </w:rPr>
+        <w:t>–</w:t>
+      </w:r>
+      <w:r>
+        <w:rPr>
+          <w:rFonts w:cstheme="minorHAnsi" w:hint="cs"/>
+          <w:rtl/>
+        </w:rPr>
+        <w:t xml:space="preserve"> </w:t>
+      </w:r>
+      <w:r>
+        <w:rPr>
+          <w:rFonts w:cstheme="minorHAnsi" w:hint="cs"/>
+        </w:rPr>
+        <w:t>NSR</w:t>
+      </w:r>
+      <w:r>
+        <w:rPr>
+          <w:rFonts w:cstheme="minorHAnsi" w:hint="cs"/>
+          <w:rtl/>
+        </w:rPr>
+        <w:t xml:space="preserve">, והשאר יהיו בסדר הבא - </w:t>
+      </w:r>
+      <w:r>
+        <w:rPr>
+          <w:rFonts w:cs="Calibri"/>
+          <w:rtl/>
+        </w:rPr>
+        <w:t>'</w:t>
+      </w:r>
+      <w:r>
+        <w:rPr>
+          <w:rFonts w:cstheme="minorHAnsi"/>
+        </w:rPr>
+        <w:t>MI', 'LAD', 'abQRS', 'LVH', 'TAb', 'MIs</w:t>
+      </w:r>
+      <w:r>
+        <w:rPr>
+          <w:rFonts w:cs="Calibri"/>
+          <w:rtl/>
+        </w:rPr>
+        <w:t>'</w:t>
+      </w:r>
+      <w:r>
+        <w:rPr>
+          <w:rFonts w:cs="Calibri" w:hint="cs"/>
+          <w:rtl/>
+        </w:rPr>
+        <w:t>.</w:t>
+      </w:r>
+    </w:p>
+    <w:p>
+      <w:pPr>
+        <w:bidi/>
+        <w:spacing w:after="240" w:line="276" w:lineRule="auto"/>
+        <w:rPr>
+          <w:rFonts w:cstheme="minorHAnsi"/>
+          <w:rtl/>
+          <w:lang w:val="en-US"/>
+        </w:rPr>
+      </w:pPr>
+      <w:r>
+        <w:rPr>
+          <w:rFonts w:cstheme="minorHAnsi" w:hint="cs"/>
+          <w:u w:val="single"/>
+          <w:rtl/>
+          <w:lang w:val="en-US"/>
+        </w:rPr>
+        <w:t>מודל</w:t>
+      </w:r>
+    </w:p>
+    <w:p>
+      <w:pPr>
+        <w:bidi/>
+        <w:spacing w:after="240" w:line="276" w:lineRule="auto"/>
+        <w:rPr>
+          <w:rFonts w:cstheme="minorHAnsi"/>
+          <w:rtl/>
+          <w:lang w:val="en-US"/>
+        </w:rPr>
+      </w:pPr>
+      <w:r>
+        <w:rPr>
+          <w:rFonts w:cs="Calibri" w:hint="cs"/>
+          <w:rtl/>
+          <w:lang w:val="en-US"/>
+        </w:rPr>
+        <w:t>בחרנו לבנות ארכיטקטורת מודל משלנו</w:t>
+      </w:r>
+      <w:r>
+        <w:rPr>
+          <w:rFonts w:cs="Calibri" w:hint="cs"/>
+          <w:rtl/>
+          <w:lang w:val="en-US"/>
+        </w:rPr>
+        <w:t xml:space="preserve"> </w:t>
+      </w:r>
+      <w:r>
+        <w:rPr>
+          <w:rFonts w:cs="Calibri" w:hint="cs"/>
+          <w:rtl/>
+          <w:lang w:val="en-US"/>
+        </w:rPr>
+        <w:t>ה</w:t>
+      </w:r>
+      <w:r>
+        <w:rPr>
+          <w:rFonts w:cs="Calibri"/>
+          <w:rtl/>
+          <w:lang w:val="en-US"/>
+        </w:rPr>
+        <w:t>מבוסס</w:t>
+      </w:r>
+      <w:r>
+        <w:rPr>
+          <w:rFonts w:cs="Calibri" w:hint="cs"/>
+          <w:rtl/>
+          <w:lang w:val="en-US"/>
+        </w:rPr>
+        <w:t>ת</w:t>
+      </w:r>
+      <w:r>
+        <w:rPr>
+          <w:rFonts w:cs="Calibri"/>
+          <w:rtl/>
+          <w:lang w:val="en-US"/>
+        </w:rPr>
+        <w:t xml:space="preserve"> על רשת נוירונים מסוג</w:t>
+      </w:r>
+      <w:r>
+        <w:rPr>
+          <w:rFonts w:cstheme="minorHAnsi"/>
+          <w:lang w:val="en-US"/>
+        </w:rPr>
+        <w:t xml:space="preserve">CNN </w:t>
+      </w:r>
+      <w:r>
+        <w:rPr>
+          <w:rFonts w:cstheme="minorHAnsi" w:hint="cs"/>
+          <w:rtl/>
+          <w:lang w:val="en-US"/>
+        </w:rPr>
+        <w:t xml:space="preserve"> -</w:t>
+      </w:r>
+      <w:r>
+        <w:rPr>
+          <w:rFonts w:cstheme="minorHAnsi" w:hint="cs"/>
+          <w:rtl/>
+          <w:lang w:val="en-US"/>
+        </w:rPr>
+        <w:t xml:space="preserve"> </w:t>
+      </w:r>
+      <w:r>
+        <w:rPr>
+          <w:rFonts w:cs="Calibri" w:hint="cs"/>
+          <w:rtl/>
+          <w:lang w:val="en-US"/>
+        </w:rPr>
+        <w:t xml:space="preserve">הרשת </w:t>
+      </w:r>
+      <w:r>
+        <w:rPr>
+          <w:rFonts w:cs="Calibri"/>
+          <w:rtl/>
+          <w:lang w:val="en-US"/>
+        </w:rPr>
+        <w:t xml:space="preserve">מכילה שכבות של </w:t>
+      </w:r>
+      <w:proofErr w:type="spellStart"/>
+      <w:r>
+        <w:rPr>
+          <w:rFonts w:cs="Calibri"/>
+          <w:rtl/>
+          <w:lang w:val="en-US"/>
+        </w:rPr>
+        <w:t>קונבולוציה</w:t>
+      </w:r>
+      <w:proofErr w:type="spellEnd"/>
+      <w:r>
+        <w:rPr>
+          <w:rFonts w:cs="Calibri"/>
+          <w:rtl/>
+          <w:lang w:val="en-US"/>
+        </w:rPr>
+        <w:t xml:space="preserve"> חד </w:t>
+      </w:r>
+      <w:proofErr w:type="spellStart"/>
+      <w:r>
+        <w:rPr>
+          <w:rFonts w:cs="Calibri"/>
+          <w:rtl/>
+          <w:lang w:val="en-US"/>
+        </w:rPr>
+        <w:t>מימדית</w:t>
+      </w:r>
+      <w:proofErr w:type="spellEnd"/>
+      <w:r>
+        <w:rPr>
+          <w:rFonts w:cs="Calibri"/>
+          <w:rtl/>
+          <w:lang w:val="en-US"/>
+        </w:rPr>
+        <w:t xml:space="preserve"> אשר מלוות בשכבת אקטיבציה מסוג</w:t>
+      </w:r>
+      <w:r>
+        <w:rPr>
+          <w:rFonts w:cstheme="minorHAnsi"/>
+          <w:lang w:val="en-US"/>
+        </w:rPr>
+        <w:t xml:space="preserve"> </w:t>
+      </w:r>
+      <w:proofErr w:type="spellStart"/>
+      <w:r>
+        <w:rPr>
+          <w:rFonts w:cstheme="minorHAnsi"/>
+          <w:lang w:val="en-US"/>
+        </w:rPr>
+        <w:t>Relu</w:t>
+      </w:r>
+      <w:proofErr w:type="spellEnd"/>
+      <w:r>
+        <w:rPr>
+          <w:rFonts w:cstheme="minorHAnsi"/>
+          <w:lang w:val="en-US"/>
+        </w:rPr>
+        <w:t xml:space="preserve"> </w:t>
+      </w:r>
+      <w:r>
+        <w:rPr>
+          <w:rFonts w:cs="Calibri"/>
+          <w:rtl/>
+          <w:lang w:val="en-US"/>
+        </w:rPr>
+        <w:t>ו</w:t>
+      </w:r>
+      <w:proofErr w:type="spellStart"/>
+      <w:r>
+        <w:rPr>
+          <w:rFonts w:cstheme="minorHAnsi"/>
+          <w:lang w:val="en-US"/>
+        </w:rPr>
+        <w:t>Maxpool</w:t>
+      </w:r>
+      <w:proofErr w:type="spellEnd"/>
+      <w:r>
+        <w:rPr>
+          <w:rFonts w:cstheme="minorHAnsi"/>
+          <w:lang w:val="en-US"/>
+        </w:rPr>
+        <w:t xml:space="preserve"> </w:t>
+      </w:r>
+      <w:r>
+        <w:rPr>
+          <w:rFonts w:cstheme="minorHAnsi" w:hint="cs"/>
+          <w:rtl/>
+          <w:lang w:val="en-US"/>
+        </w:rPr>
+        <w:t xml:space="preserve"> </w:t>
+      </w:r>
+      <w:r>
+        <w:rPr>
+          <w:rFonts w:cs="Calibri"/>
+          <w:rtl/>
+          <w:lang w:val="en-US"/>
+        </w:rPr>
+        <w:t>וכן שכבות</w:t>
+      </w:r>
+      <w:r>
+        <w:rPr>
+          <w:rFonts w:cs="Calibri" w:hint="cs"/>
+          <w:rtl/>
+          <w:lang w:val="en-US"/>
+        </w:rPr>
+        <w:t xml:space="preserve"> </w:t>
+      </w:r>
+      <w:r>
+        <w:rPr>
+          <w:rFonts w:cstheme="minorHAnsi"/>
+          <w:lang w:val="en-US"/>
+        </w:rPr>
+        <w:t>fully connected</w:t>
+      </w:r>
+      <w:r>
+        <w:rPr>
+          <w:rFonts w:cstheme="minorHAnsi" w:hint="cs"/>
+          <w:rtl/>
+          <w:lang w:val="en-US"/>
+        </w:rPr>
+        <w:t>.</w:t>
+      </w:r>
+    </w:p>
+    <w:p>
+      <w:pPr>
+        <w:bidi/>
+        <w:spacing w:after="240" w:line="276" w:lineRule="auto"/>
+        <w:rPr>
+          <w:rFonts w:cstheme="minorHAnsi"/>
+          <w:rtl/>
+          <w:lang w:val="en-US"/>
+        </w:rPr>
+      </w:pPr>
+      <w:r>
+        <w:rPr>
+          <w:rFonts w:cs="Calibri" w:hint="cs"/>
+          <w:rtl/>
+          <w:lang w:val="en-US"/>
+        </w:rPr>
+        <w:t>ניתן</w:t>
+      </w:r>
+      <w:r>
+        <w:rPr>
+          <w:rFonts w:cs="Calibri"/>
+          <w:rtl/>
+          <w:lang w:val="en-US"/>
+        </w:rPr>
+        <w:t xml:space="preserve"> לראות שבכל שכבות </w:t>
+      </w:r>
+      <w:proofErr w:type="spellStart"/>
+      <w:r>
+        <w:rPr>
+          <w:rFonts w:cs="Calibri"/>
+          <w:rtl/>
+          <w:lang w:val="en-US"/>
+        </w:rPr>
+        <w:t>הקונבולוציה</w:t>
+      </w:r>
+      <w:proofErr w:type="spellEnd"/>
+      <w:r>
+        <w:rPr>
+          <w:rFonts w:cs="Calibri"/>
+          <w:rtl/>
+          <w:lang w:val="en-US"/>
+        </w:rPr>
+        <w:t xml:space="preserve"> </w:t>
+      </w:r>
+      <w:r>
+        <w:rPr>
+          <w:rFonts w:cs="Calibri" w:hint="cs"/>
+          <w:rtl/>
+          <w:lang w:val="en-US"/>
+        </w:rPr>
+        <w:t>ישנו</w:t>
+      </w:r>
+      <w:r>
+        <w:rPr>
+          <w:rFonts w:cs="Calibri"/>
+          <w:rtl/>
+          <w:lang w:val="en-US"/>
+        </w:rPr>
+        <w:t xml:space="preserve"> שימוש ב</w:t>
+      </w:r>
+      <w:r>
+        <w:rPr>
+          <w:rFonts w:cstheme="minorHAnsi"/>
+          <w:lang w:val="en-US"/>
+        </w:rPr>
+        <w:t xml:space="preserve"> padding </w:t>
+      </w:r>
+      <w:r>
+        <w:rPr>
+          <w:rFonts w:cs="Calibri"/>
+          <w:rtl/>
+          <w:lang w:val="en-US"/>
+        </w:rPr>
+        <w:t xml:space="preserve">על מנת לשמור על </w:t>
+      </w:r>
+      <w:r>
+        <w:rPr>
+          <w:rFonts w:cs="Calibri" w:hint="cs"/>
+          <w:rtl/>
+          <w:lang w:val="en-US"/>
+        </w:rPr>
+        <w:t xml:space="preserve">אורך סיגנל אחיד </w:t>
+      </w:r>
+      <w:r>
+        <w:rPr>
+          <w:rFonts w:cs="Calibri"/>
+          <w:rtl/>
+          <w:lang w:val="en-US"/>
+        </w:rPr>
+        <w:t>–</w:t>
+      </w:r>
+      <w:r>
+        <w:rPr>
+          <w:rFonts w:cs="Calibri" w:hint="cs"/>
+          <w:rtl/>
+          <w:lang w:val="en-US"/>
+        </w:rPr>
+        <w:t xml:space="preserve"> 5000 ערכים המתאימים לחצי דקה של סיגנל.</w:t>
+      </w:r>
+    </w:p>
+    <w:p>
+      <w:pPr>
+        <w:bidi/>
+        <w:spacing w:after="240" w:line="276" w:lineRule="auto"/>
+        <w:rPr>
+          <w:rFonts w:cs="Calibri"/>
+          <w:rtl/>
+          <w:lang w:val="en-US"/>
+        </w:rPr>
+      </w:pPr>
+      <w:r>
+        <w:rPr>
+          <w:rFonts w:cs="Calibri" w:hint="cs"/>
+          <w:rtl/>
+          <w:lang w:val="en-US"/>
+        </w:rPr>
+        <w:t>אל המודל נכנס וקטור בגודל</w:t>
+      </w:r>
+      <w:r>
+        <w:rPr>
+          <w:rFonts w:cs="Calibri" w:hint="cs"/>
+          <w:rtl/>
+          <w:lang w:val="en-US"/>
+        </w:rPr>
+        <w:t xml:space="preserve"> 32x5000x12</w:t>
+      </w:r>
+      <w:r>
+        <w:rPr>
+          <w:rFonts w:cstheme="minorHAnsi"/>
+          <w:lang w:val="en-US"/>
+        </w:rPr>
+        <w:t xml:space="preserve"> </w:t>
+      </w:r>
+      <w:r>
+        <w:rPr>
+          <w:rFonts w:cs="Calibri"/>
+          <w:rtl/>
+          <w:lang w:val="en-US"/>
+        </w:rPr>
+        <w:t>כאשר 32 מייצג את גודל ה</w:t>
+      </w:r>
+      <w:r>
+        <w:rPr>
+          <w:rFonts w:cs="Calibri" w:hint="cs"/>
+          <w:rtl/>
+          <w:lang w:val="en-US"/>
+        </w:rPr>
+        <w:t>-</w:t>
+      </w:r>
+      <w:r>
+        <w:rPr>
+          <w:rFonts w:cstheme="minorHAnsi"/>
+          <w:lang w:val="en-US"/>
+        </w:rPr>
+        <w:t>batch</w:t>
+      </w:r>
+      <w:r>
+        <w:rPr>
+          <w:rFonts w:cstheme="minorHAnsi" w:hint="cs"/>
+          <w:rtl/>
+          <w:lang w:val="en-US"/>
+        </w:rPr>
+        <w:t xml:space="preserve"> </w:t>
+      </w:r>
+      <w:r>
+        <w:rPr>
+          <w:rFonts w:cs="Calibri"/>
+          <w:rtl/>
+          <w:lang w:val="en-US"/>
+        </w:rPr>
+        <w:t>שאיתו בחרנו לאמן את המוד</w:t>
+      </w:r>
+      <w:r>
+        <w:rPr>
+          <w:rFonts w:cs="Calibri" w:hint="cs"/>
+          <w:rtl/>
+          <w:lang w:val="en-US"/>
+        </w:rPr>
+        <w:t>ל, 5000 הוא אורה הסיגנל, ו-12 ערוצים כמספר האלקטרודות.</w:t>
+      </w:r>
+    </w:p>
+    <w:p>
+      <w:pPr>
+        <w:bidi/>
+        <w:spacing w:after="240" w:line="276" w:lineRule="auto"/>
+        <w:rPr>
+          <w:rFonts w:cstheme="minorHAnsi"/>
+          <w:rtl/>
+          <w:lang w:val="en-US"/>
+        </w:rPr>
+      </w:pPr>
+      <w:r>
+        <w:rPr>
+          <w:rFonts w:cs="Calibri" w:hint="cs"/>
+          <w:rtl/>
+          <w:lang w:val="en-US"/>
+        </w:rPr>
+        <w:lastRenderedPageBreak/>
+        <w:t xml:space="preserve">חשוב להדגיש כי בחרנו </w:t>
+      </w:r>
+      <w:proofErr w:type="spellStart"/>
+      <w:r>
+        <w:rPr>
+          <w:rFonts w:cs="Calibri" w:hint="cs"/>
+          <w:rtl/>
+          <w:lang w:val="en-US"/>
+        </w:rPr>
+        <w:t>בקונבולוציה</w:t>
+      </w:r>
+      <w:proofErr w:type="spellEnd"/>
+      <w:r>
+        <w:rPr>
+          <w:rFonts w:cs="Calibri" w:hint="cs"/>
+          <w:rtl/>
+          <w:lang w:val="en-US"/>
+        </w:rPr>
+        <w:t xml:space="preserve"> חד </w:t>
+      </w:r>
+      <w:proofErr w:type="spellStart"/>
+      <w:r>
+        <w:rPr>
+          <w:rFonts w:cs="Calibri" w:hint="cs"/>
+          <w:rtl/>
+          <w:lang w:val="en-US"/>
+        </w:rPr>
+        <w:t>מימדית</w:t>
+      </w:r>
+      <w:proofErr w:type="spellEnd"/>
+      <w:r>
+        <w:rPr>
+          <w:rFonts w:cs="Calibri" w:hint="cs"/>
+          <w:rtl/>
+          <w:lang w:val="en-US"/>
+        </w:rPr>
+        <w:t xml:space="preserve"> על 12 ערוצים ולא </w:t>
+      </w:r>
+      <w:proofErr w:type="spellStart"/>
+      <w:r>
+        <w:rPr>
+          <w:rFonts w:cs="Calibri" w:hint="cs"/>
+          <w:rtl/>
+          <w:lang w:val="en-US"/>
+        </w:rPr>
+        <w:t>קונבולוציה</w:t>
+      </w:r>
+      <w:proofErr w:type="spellEnd"/>
+      <w:r>
+        <w:rPr>
+          <w:rFonts w:cs="Calibri" w:hint="cs"/>
+          <w:rtl/>
+          <w:lang w:val="en-US"/>
+        </w:rPr>
+        <w:t xml:space="preserve"> דו </w:t>
+      </w:r>
+      <w:proofErr w:type="spellStart"/>
+      <w:r>
+        <w:rPr>
+          <w:rFonts w:cs="Calibri" w:hint="cs"/>
+          <w:rtl/>
+          <w:lang w:val="en-US"/>
+        </w:rPr>
+        <w:t>מימדית</w:t>
+      </w:r>
+      <w:proofErr w:type="spellEnd"/>
+      <w:r>
+        <w:rPr>
+          <w:rFonts w:cs="Calibri" w:hint="cs"/>
+          <w:rtl/>
+          <w:lang w:val="en-US"/>
+        </w:rPr>
+        <w:t>, שכן הסיגנלים הנמדדים מאלקטרודות שונות אינם זהים בצורתם ולכן עשויים לגרום ללמידה שגויה על יחס בין האלקטרודות</w:t>
+      </w:r>
+      <w:r>
+        <w:rPr>
+          <w:rFonts w:cstheme="minorHAnsi"/>
+          <w:lang w:val="en-US"/>
+        </w:rPr>
+        <w:t xml:space="preserve"> </w:t>
+      </w:r>
+      <w:r>
+        <w:rPr>
+          <w:rFonts w:cstheme="minorHAnsi" w:hint="cs"/>
+          <w:rtl/>
+          <w:lang w:val="en-US"/>
+        </w:rPr>
+        <w:t>השונות לעומת אימון ערוצים המתאימים לכל אלקטרודה בנפרד.</w:t>
+      </w:r>
+    </w:p>
+    <w:p>
+      <w:pPr>
+        <w:bidi/>
+        <w:spacing w:after="240" w:line="276" w:lineRule="auto"/>
+        <w:rPr>
+          <w:rFonts w:cstheme="minorHAnsi"/>
+          <w:rtl/>
+          <w:lang w:val="en-US"/>
+        </w:rPr>
+      </w:pPr>
+      <w:r>
+        <w:rPr>
+          <w:rFonts w:cs="Calibri"/>
+          <w:rtl/>
+          <w:lang w:val="en-US"/>
+        </w:rPr>
+        <w:t>הבעיה איתה התמודדנו הינה בעיית</w:t>
+      </w:r>
+      <w:r>
+        <w:rPr>
+          <w:rFonts w:cstheme="minorHAnsi"/>
+          <w:lang w:val="en-US"/>
+        </w:rPr>
+        <w:t xml:space="preserve"> - Multi label classification </w:t>
+      </w:r>
+      <w:r>
+        <w:rPr>
+          <w:rFonts w:cs="Calibri"/>
+          <w:rtl/>
+          <w:lang w:val="en-US"/>
+        </w:rPr>
+        <w:t>אבחון כאשר האבחנה יכולה לכלול יותר מקטגוריה אחת, כלומר הפלט יכול להיות שייך לכמה קטגוריות,</w:t>
+      </w:r>
+      <w:r>
+        <w:rPr>
+          <w:rFonts w:cs="Calibri" w:hint="cs"/>
+          <w:rtl/>
+          <w:lang w:val="en-US"/>
+        </w:rPr>
+        <w:t xml:space="preserve"> ובמקרה שלנו חולה אחד יכול להיות בעל מספק אבחונים.</w:t>
+      </w:r>
+      <w:r>
+        <w:rPr>
+          <w:rFonts w:cs="Calibri"/>
+          <w:rtl/>
+          <w:lang w:val="en-US"/>
+        </w:rPr>
+        <w:t xml:space="preserve"> לכן על מנת לאמן את המודל נבחרה פונקציית</w:t>
+      </w:r>
+      <w:r>
+        <w:rPr>
+          <w:rFonts w:cstheme="minorHAnsi"/>
+          <w:lang w:val="en-US"/>
+        </w:rPr>
+        <w:t xml:space="preserve"> </w:t>
+      </w:r>
+      <w:proofErr w:type="spellStart"/>
+      <w:r>
+        <w:rPr>
+          <w:rFonts w:cstheme="minorHAnsi"/>
+          <w:lang w:val="en-US"/>
+        </w:rPr>
+        <w:t>BCEWithLogitsLoss</w:t>
+      </w:r>
+      <w:proofErr w:type="spellEnd"/>
+      <w:r>
+        <w:rPr>
+          <w:rFonts w:cstheme="minorHAnsi"/>
+          <w:lang w:val="en-US"/>
+        </w:rPr>
+        <w:t xml:space="preserve"> </w:t>
+      </w:r>
+      <w:r>
+        <w:rPr>
+          <w:rFonts w:cs="Calibri"/>
+          <w:rtl/>
+          <w:lang w:val="en-US"/>
+        </w:rPr>
+        <w:t>כפונקציית חישוב ההפסד שלנו שכן פונקציה זו משלבת את פונקציית ה</w:t>
+      </w:r>
+      <w:r>
+        <w:rPr>
+          <w:rFonts w:cstheme="minorHAnsi"/>
+          <w:lang w:val="en-US"/>
+        </w:rPr>
+        <w:t xml:space="preserve"> - </w:t>
+      </w:r>
+    </w:p>
+    <w:p>
+      <w:pPr>
+        <w:bidi/>
+        <w:spacing w:after="240" w:line="276" w:lineRule="auto"/>
+        <w:rPr>
+          <w:rFonts w:cstheme="minorHAnsi"/>
+          <w:rtl/>
+          <w:lang w:val="en-US"/>
+        </w:rPr>
+      </w:pPr>
+      <w:r>
+        <w:rPr>
+          <w:rFonts w:cstheme="minorHAnsi"/>
+          <w:lang w:val="en-US"/>
+        </w:rPr>
+        <w:t xml:space="preserve"> BCE (Binary cross entropy) </w:t>
+      </w:r>
+      <w:r>
+        <w:rPr>
+          <w:rFonts w:cs="Calibri"/>
+          <w:rtl/>
+          <w:lang w:val="en-US"/>
+        </w:rPr>
+        <w:t>אשר משתמשים בה בבעיות</w:t>
+      </w:r>
+      <w:r>
+        <w:rPr>
+          <w:rFonts w:cs="Calibri" w:hint="cs"/>
+          <w:rtl/>
+          <w:lang w:val="en-US"/>
+        </w:rPr>
+        <w:t xml:space="preserve"> </w:t>
+      </w:r>
+      <w:proofErr w:type="spellStart"/>
+      <w:r>
+        <w:rPr>
+          <w:rFonts w:cstheme="minorHAnsi" w:hint="cs"/>
+          <w:rtl/>
+          <w:lang w:val="en-US"/>
+        </w:rPr>
+        <w:t>multiclass</w:t>
+      </w:r>
+      <w:proofErr w:type="spellEnd"/>
+      <w:r>
+        <w:rPr>
+          <w:rFonts w:cstheme="minorHAnsi" w:hint="cs"/>
+          <w:rtl/>
+          <w:lang w:val="en-US"/>
+        </w:rPr>
+        <w:t xml:space="preserve"> </w:t>
+      </w:r>
+      <w:proofErr w:type="spellStart"/>
+      <w:r>
+        <w:rPr>
+          <w:rFonts w:cstheme="minorHAnsi" w:hint="cs"/>
+          <w:rtl/>
+          <w:lang w:val="en-US"/>
+        </w:rPr>
+        <w:t>classification</w:t>
+      </w:r>
+      <w:proofErr w:type="spellEnd"/>
+      <w:r>
+        <w:rPr>
+          <w:rFonts w:cstheme="minorHAnsi" w:hint="cs"/>
+          <w:rtl/>
+          <w:lang w:val="en-US"/>
+        </w:rPr>
+        <w:t>,</w:t>
+      </w:r>
+      <w:r>
+        <w:rPr>
+          <w:rFonts w:cstheme="minorHAnsi"/>
+          <w:lang w:val="en-US"/>
+        </w:rPr>
+        <w:t xml:space="preserve"> </w:t>
+      </w:r>
+      <w:r>
+        <w:rPr>
+          <w:rFonts w:cs="Calibri"/>
+          <w:rtl/>
+          <w:lang w:val="en-US"/>
+        </w:rPr>
+        <w:t>עם</w:t>
+      </w:r>
+      <w:r>
+        <w:rPr>
+          <w:rFonts w:cstheme="minorHAnsi"/>
+          <w:lang w:val="en-US"/>
+        </w:rPr>
+        <w:t xml:space="preserve"> Sigmoid </w:t>
+      </w:r>
+      <w:r>
+        <w:rPr>
+          <w:rFonts w:cstheme="minorHAnsi" w:hint="cs"/>
+          <w:rtl/>
+          <w:lang w:val="en-US"/>
+        </w:rPr>
+        <w:t xml:space="preserve">במוצא </w:t>
+      </w:r>
+      <w:r>
+        <w:rPr>
+          <w:rFonts w:cs="Calibri"/>
+          <w:rtl/>
+          <w:lang w:val="en-US"/>
+        </w:rPr>
+        <w:t>על מנת להתאים לבעיות של</w:t>
+      </w:r>
+      <w:r>
+        <w:rPr>
+          <w:rFonts w:cs="Calibri" w:hint="cs"/>
+          <w:rtl/>
+          <w:lang w:val="en-US"/>
+        </w:rPr>
+        <w:t xml:space="preserve"> </w:t>
+      </w:r>
+      <w:r>
+        <w:rPr>
+          <w:rFonts w:cstheme="minorHAnsi"/>
+          <w:lang w:val="en-US"/>
+        </w:rPr>
+        <w:t>Multi label classification</w:t>
+      </w:r>
+      <w:r>
+        <w:rPr>
+          <w:rFonts w:cstheme="minorHAnsi" w:hint="cs"/>
+          <w:rtl/>
+          <w:lang w:val="en-US"/>
+        </w:rPr>
+        <w:t>.</w:t>
+      </w:r>
+    </w:p>
+    <w:p>
+      <w:pPr>
+        <w:bidi/>
+        <w:spacing w:after="240" w:line="276" w:lineRule="auto"/>
+        <w:rPr>
+          <w:rFonts w:cstheme="minorHAnsi"/>
+          <w:rtl/>
+          <w:lang w:val="en-US"/>
+        </w:rPr>
+      </w:pPr>
+      <w:r>
+        <w:rPr>
+          <w:rFonts w:cs="Calibri" w:hint="cs"/>
+          <w:rtl/>
+          <w:lang w:val="en-US"/>
+        </w:rPr>
+        <w:t>משום כך,</w:t>
+      </w:r>
+      <w:r>
+        <w:rPr>
+          <w:rFonts w:cs="Calibri"/>
+          <w:rtl/>
+          <w:lang w:val="en-US"/>
+        </w:rPr>
+        <w:t xml:space="preserve"> בנוסף לשכבות המוצגות באיור 1 הצטרפה שכבת אקטיבציה מסוג</w:t>
+      </w:r>
+      <w:r>
+        <w:rPr>
+          <w:rFonts w:cstheme="minorHAnsi"/>
+          <w:lang w:val="en-US"/>
+        </w:rPr>
+        <w:t xml:space="preserve"> Sigmoid </w:t>
+      </w:r>
+      <w:r>
+        <w:rPr>
+          <w:rFonts w:cs="Calibri"/>
+          <w:rtl/>
+          <w:lang w:val="en-US"/>
+        </w:rPr>
+        <w:t>על מנת לנרמל את ערכי המוצא כך שיהיו בין 0 ל 1 בשלבים שלאחר האימון</w:t>
+      </w:r>
+      <w:r>
+        <w:rPr>
+          <w:rFonts w:cs="Calibri" w:hint="cs"/>
+          <w:rtl/>
+          <w:lang w:val="en-US"/>
+        </w:rPr>
+        <w:t>,</w:t>
+      </w:r>
+      <w:r>
+        <w:rPr>
+          <w:rFonts w:cs="Calibri"/>
+          <w:rtl/>
+          <w:lang w:val="en-US"/>
+        </w:rPr>
+        <w:t xml:space="preserve"> שכן באימון ה</w:t>
+      </w:r>
+      <w:r>
+        <w:rPr>
+          <w:rFonts w:cs="Calibri" w:hint="cs"/>
+          <w:rtl/>
+          <w:lang w:val="en-US"/>
+        </w:rPr>
+        <w:t>-</w:t>
+      </w:r>
+      <w:r>
+        <w:rPr>
+          <w:rFonts w:cstheme="minorHAnsi"/>
+          <w:lang w:val="en-US"/>
+        </w:rPr>
+        <w:t>Sigmoid</w:t>
+      </w:r>
+      <w:r>
+        <w:rPr>
+          <w:rFonts w:cstheme="minorHAnsi" w:hint="cs"/>
+          <w:rtl/>
+          <w:lang w:val="en-US"/>
+        </w:rPr>
+        <w:t xml:space="preserve"> ב-</w:t>
+      </w:r>
+      <w:proofErr w:type="spellStart"/>
+      <w:r>
+        <w:rPr>
+          <w:rFonts w:cstheme="minorHAnsi"/>
+          <w:lang w:val="en-US"/>
+        </w:rPr>
+        <w:t>BCEWithLogitsLoss</w:t>
+      </w:r>
+      <w:proofErr w:type="spellEnd"/>
+      <w:r>
+        <w:rPr>
+          <w:rFonts w:cstheme="minorHAnsi" w:hint="cs"/>
+          <w:rtl/>
+          <w:lang w:val="en-US"/>
+        </w:rPr>
+        <w:t>.</w:t>
+      </w:r>
+    </w:p>
+    <w:p>
+      <w:pPr>
+        <w:bidi/>
+        <w:spacing w:after="240" w:line="276" w:lineRule="auto"/>
+        <w:rPr>
+          <w:rFonts w:cstheme="minorHAnsi" w:hint="cs"/>
+          <w:rtl/>
+          <w:lang w:val="en-US"/>
+        </w:rPr>
+      </w:pPr>
+      <w:r>
+        <w:rPr>
+          <w:rFonts w:cs="Calibri"/>
+          <w:rtl/>
+          <w:lang w:val="en-US"/>
+        </w:rPr>
+        <w:t xml:space="preserve">חיזוי הפלט נקבע בעזרת סף של חצי – ערכים שיצאו אחרי ה </w:t>
+      </w:r>
+      <w:r>
+        <w:rPr>
+          <w:rFonts w:cstheme="minorHAnsi"/>
+          <w:lang w:val="en-US"/>
+        </w:rPr>
+        <w:t>Sigmoid</w:t>
+      </w:r>
+      <w:r>
+        <w:rPr>
+          <w:rFonts w:cs="Calibri"/>
+          <w:rtl/>
+          <w:lang w:val="en-US"/>
+        </w:rPr>
+        <w:t xml:space="preserve"> כך שהם גדולים מחצי הפכו </w:t>
+      </w:r>
+      <w:proofErr w:type="spellStart"/>
+      <w:r>
+        <w:rPr>
+          <w:rFonts w:cs="Calibri"/>
+          <w:rtl/>
+          <w:lang w:val="en-US"/>
+        </w:rPr>
+        <w:t>בוקטור</w:t>
+      </w:r>
+      <w:proofErr w:type="spellEnd"/>
+      <w:r>
+        <w:rPr>
+          <w:rFonts w:cs="Calibri"/>
+          <w:rtl/>
+          <w:lang w:val="en-US"/>
+        </w:rPr>
+        <w:t xml:space="preserve"> החיזוי ל</w:t>
+      </w:r>
+      <w:r>
+        <w:rPr>
+          <w:rFonts w:cs="Calibri" w:hint="cs"/>
+          <w:rtl/>
+          <w:lang w:val="en-US"/>
+        </w:rPr>
+        <w:t>-</w:t>
+      </w:r>
+      <w:r>
+        <w:rPr>
+          <w:rFonts w:cs="Calibri"/>
+          <w:rtl/>
+          <w:lang w:val="en-US"/>
+        </w:rPr>
+        <w:t>1 וערכים קטנים מחצי ה</w:t>
+      </w:r>
+      <w:r>
+        <w:rPr>
+          <w:rFonts w:cs="Calibri" w:hint="cs"/>
+          <w:rtl/>
+          <w:lang w:val="en-US"/>
+        </w:rPr>
+        <w:t>תאפסו.</w:t>
+      </w:r>
     </w:p>
     <w:sectPr>
       <w:pgSz w:w="12240" w:h="15840"/>
@@ -412,8 +1896,100 @@
       </w:pPr>
     </w:lvl>
   </w:abstractNum>
+  <w:abstractNum w:abstractNumId="1" w15:restartNumberingAfterBreak="0">
+    <w:nsid w:val="6A1F64F4"/>
+    <w:multiLevelType w:val="hybridMultilevel"/>
+    <w:tmpl w:val="C0F28160"/>
+    <w:lvl w:ilvl="0" w:tplc="0409000F">
+      <w:start w:val="1"/>
+      <w:numFmt w:val="decimal"/>
+      <w:lvlText w:val="%1."/>
+      <w:lvlJc w:val="left"/>
+      <w:pPr>
+        <w:ind w:left="720" w:hanging="360"/>
+      </w:pPr>
+      <w:rPr>
+        <w:rFonts w:hint="default"/>
+      </w:rPr>
+    </w:lvl>
+    <w:lvl w:ilvl="1" w:tplc="04090019" w:tentative="1">
+      <w:start w:val="1"/>
+      <w:numFmt w:val="lowerLetter"/>
+      <w:lvlText w:val="%2."/>
+      <w:lvlJc w:val="left"/>
+      <w:pPr>
+        <w:ind w:left="1440" w:hanging="360"/>
+      </w:pPr>
+    </w:lvl>
+    <w:lvl w:ilvl="2" w:tplc="0409001B" w:tentative="1">
+      <w:start w:val="1"/>
+      <w:numFmt w:val="lowerRoman"/>
+      <w:lvlText w:val="%3."/>
+      <w:lvlJc w:val="right"/>
+      <w:pPr>
+        <w:ind w:left="2160" w:hanging="180"/>
+      </w:pPr>
+    </w:lvl>
+    <w:lvl w:ilvl="3" w:tplc="0409000F" w:tentative="1">
+      <w:start w:val="1"/>
+      <w:numFmt w:val="decimal"/>
+      <w:lvlText w:val="%4."/>
+      <w:lvlJc w:val="left"/>
+      <w:pPr>
+        <w:ind w:left="2880" w:hanging="360"/>
+      </w:pPr>
+    </w:lvl>
+    <w:lvl w:ilvl="4" w:tplc="04090019" w:tentative="1">
+      <w:start w:val="1"/>
+      <w:numFmt w:val="lowerLetter"/>
+      <w:lvlText w:val="%5."/>
+      <w:lvlJc w:val="left"/>
+      <w:pPr>
+        <w:ind w:left="3600" w:hanging="360"/>
+      </w:pPr>
+    </w:lvl>
+    <w:lvl w:ilvl="5" w:tplc="0409001B" w:tentative="1">
+      <w:start w:val="1"/>
+      <w:numFmt w:val="lowerRoman"/>
+      <w:lvlText w:val="%6."/>
+      <w:lvlJc w:val="right"/>
+      <w:pPr>
+        <w:ind w:left="4320" w:hanging="180"/>
+      </w:pPr>
+    </w:lvl>
+    <w:lvl w:ilvl="6" w:tplc="0409000F" w:tentative="1">
+      <w:start w:val="1"/>
+      <w:numFmt w:val="decimal"/>
+      <w:lvlText w:val="%7."/>
+      <w:lvlJc w:val="left"/>
+      <w:pPr>
+        <w:ind w:left="5040" w:hanging="360"/>
+      </w:pPr>
+    </w:lvl>
+    <w:lvl w:ilvl="7" w:tplc="04090019" w:tentative="1">
+      <w:start w:val="1"/>
+      <w:numFmt w:val="lowerLetter"/>
+      <w:lvlText w:val="%8."/>
+      <w:lvlJc w:val="left"/>
+      <w:pPr>
+        <w:ind w:left="5760" w:hanging="360"/>
+      </w:pPr>
+    </w:lvl>
+    <w:lvl w:ilvl="8" w:tplc="0409001B" w:tentative="1">
+      <w:start w:val="1"/>
+      <w:numFmt w:val="lowerRoman"/>
+      <w:lvlText w:val="%9."/>
+      <w:lvlJc w:val="right"/>
+      <w:pPr>
+        <w:ind w:left="6480" w:hanging="180"/>
+      </w:pPr>
+    </w:lvl>
+  </w:abstractNum>
   <w:num w:numId="1" w16cid:durableId="425660771">
     <w:abstractNumId w:val="0"/>
+  </w:num>
+  <w:num w:numId="2" w16cid:durableId="1532305628">
+    <w:abstractNumId w:val="1"/>
   </w:num>
 </w:numbering>
 </file>
@@ -851,6 +2427,35 @@
       <w:contextualSpacing/>
     </w:pPr>
   </w:style>
+  <w:style w:type="character" w:styleId="PlaceholderText">
+    <w:name w:val="Placeholder Text"/>
+    <w:basedOn w:val="DefaultParagraphFont"/>
+    <w:uiPriority w:val="99"/>
+    <w:semiHidden/>
+    <w:rsid w:val="004C7080"/>
+    <w:rPr>
+      <w:color w:val="808080"/>
+    </w:rPr>
+  </w:style>
+  <w:style w:type="paragraph" w:styleId="Caption">
+    <w:name w:val="caption"/>
+    <w:basedOn w:val="Normal"/>
+    <w:next w:val="Normal"/>
+    <w:uiPriority w:val="35"/>
+    <w:unhideWhenUsed/>
+    <w:qFormat/>
+    <w:rsid w:val="00786032"/>
+    <w:pPr>
+      <w:spacing w:after="200"/>
+    </w:pPr>
+    <w:rPr>
+      <w:i/>
+      <w:iCs/>
+      <w:color w:val="44546A" w:themeColor="text2"/>
+      <w:sz w:val="18"/>
+      <w:szCs w:val="18"/>
+    </w:rPr>
+  </w:style>
 </w:styles>
 </file>
 

</xml_diff>

<commit_message>
logger file + confusion matrix
</commit_message>
<xml_diff>
--- a/פרויקט סיום הולכה חשמלית בתאים.docx
+++ b/פרויקט סיום הולכה חשמלית בתאים.docx
@@ -94,12 +94,16 @@
         <w:spacing w:after="240" w:line="276" w:lineRule="auto"/>
         <w:rPr>
           <w:rFonts w:cstheme="minorHAnsi"/>
-          <w:rtl/>
-        </w:rPr>
-      </w:pPr>
-      <w:r>
-        <w:rPr>
-          <w:rFonts w:cstheme="minorHAnsi" w:hint="cs"/>
+          <w:b/>
+          <w:bCs/>
+          <w:rtl/>
+        </w:rPr>
+      </w:pPr>
+      <w:r>
+        <w:rPr>
+          <w:rFonts w:cstheme="minorHAnsi" w:hint="cs"/>
+          <w:b/>
+          <w:bCs/>
           <w:u w:val="single"/>
           <w:rtl/>
         </w:rPr>
@@ -108,6 +112,8 @@
       <w:r>
         <w:rPr>
           <w:rFonts w:cstheme="minorHAnsi" w:hint="cs"/>
+          <w:b/>
+          <w:bCs/>
           <w:rtl/>
         </w:rPr>
         <w:t>:</w:t>
@@ -259,6 +265,7 @@
       <w:r>
         <w:rPr>
           <w:rFonts w:cs="Calibri"/>
+          <w:noProof/>
           <w:rtl/>
         </w:rPr>
         <w:drawing>
@@ -386,14 +393,15 @@
       <w:r>
         <w:rPr>
           <w:rFonts w:cs="Calibri"/>
+          <w:noProof/>
           <w:rtl/>
           <w:lang w:val="en-US"/>
         </w:rPr>
         <w:lastRenderedPageBreak/>
         <w:drawing>
-          <wp:inline distT="0" distB="0" distL="0" distR="0" wp14:anchorId="56C7E768" wp14:editId="3CB2419C">
-            <wp:extent cx="5943600" cy="2773680"/>
-            <wp:effectExtent l="0" t="0" r="0" b="0"/>
+          <wp:inline distT="0" distB="0" distL="0" distR="0" wp14:anchorId="56C7E768" wp14:editId="5EF10DD7">
+            <wp:extent cx="5939518" cy="3206187"/>
+            <wp:effectExtent l="0" t="0" r="4445" b="0"/>
             <wp:docPr id="2" name="Picture 2"/>
             <wp:cNvGraphicFramePr>
               <a:graphicFrameLocks xmlns:a="http://schemas.openxmlformats.org/drawingml/2006/main" noChangeAspect="1"/>
@@ -414,7 +422,7 @@
                   <pic:spPr>
                     <a:xfrm>
                       <a:off x="0" y="0"/>
-                      <a:ext cx="5943600" cy="2773680"/>
+                      <a:ext cx="6012089" cy="3245361"/>
                     </a:xfrm>
                     <a:prstGeom prst="rect">
                       <a:avLst/>
@@ -520,6 +528,8 @@
         <w:spacing w:after="240" w:line="276" w:lineRule="auto"/>
         <w:rPr>
           <w:rFonts w:cstheme="minorHAnsi"/>
+          <w:b/>
+          <w:bCs/>
           <w:u w:val="single"/>
           <w:rtl/>
         </w:rPr>
@@ -527,6 +537,8 @@
       <w:r>
         <w:rPr>
           <w:rFonts w:cstheme="minorHAnsi" w:hint="cs"/>
+          <w:b/>
+          <w:bCs/>
           <w:u w:val="single"/>
           <w:rtl/>
         </w:rPr>
@@ -730,15 +742,7 @@
           <w:rtl/>
           <w:lang w:val="en-US"/>
         </w:rPr>
-        <w:t>על מנת ל</w:t>
-      </w:r>
-      <w:r>
-        <w:rPr>
-          <w:rFonts w:cstheme="minorHAnsi" w:hint="cs"/>
-          <w:rtl/>
-          <w:lang w:val="en-US"/>
-        </w:rPr>
-        <w:t xml:space="preserve">מנוע </w:t>
+        <w:t xml:space="preserve">על מנת למנוע </w:t>
       </w:r>
       <w:proofErr w:type="spellStart"/>
       <w:r>
@@ -756,39 +760,7 @@
           <w:rtl/>
           <w:lang w:val="en-US"/>
         </w:rPr>
-        <w:t xml:space="preserve"> </w:t>
-      </w:r>
-      <w:r>
-        <w:rPr>
-          <w:rFonts w:cstheme="minorHAnsi" w:hint="cs"/>
-          <w:rtl/>
-          <w:lang w:val="en-US"/>
-        </w:rPr>
-        <w:t>של הלמידה</w:t>
-      </w:r>
-      <w:r>
-        <w:rPr>
-          <w:rFonts w:cstheme="minorHAnsi" w:hint="cs"/>
-          <w:rtl/>
-          <w:lang w:val="en-US"/>
-        </w:rPr>
-        <w:t xml:space="preserve"> נגביל את מספר הקבצים הקיימים מכל אבחון ל-</w:t>
-      </w:r>
-      <w:r>
-        <w:rPr>
-          <w:rFonts w:cstheme="minorHAnsi" w:hint="cs"/>
-          <w:rtl/>
-          <w:lang w:val="en-US"/>
-        </w:rPr>
-        <w:t>6000</w:t>
-      </w:r>
-      <w:r>
-        <w:rPr>
-          <w:rFonts w:cstheme="minorHAnsi" w:hint="cs"/>
-          <w:rtl/>
-          <w:lang w:val="en-US"/>
-        </w:rPr>
-        <w:t xml:space="preserve"> קבצים לכל היותר.</w:t>
+        <w:t xml:space="preserve"> של הלמידה נגביל את מספר הקבצים הקיימים מכל אבחון ל-6000 קבצים לכל היותר.</w:t>
       </w:r>
     </w:p>
     <w:p>
@@ -876,17 +848,195 @@
     </w:p>
     <w:p>
       <w:pPr>
-        <w:bidi/>
-        <w:spacing w:after="240" w:line="276" w:lineRule="auto"/>
-        <w:rPr>
-          <w:rFonts w:cstheme="minorHAnsi"/>
-          <w:rtl/>
-          <w:lang w:val="en-US"/>
-        </w:rPr>
-      </w:pPr>
-      <w:r>
-        <w:rPr>
-          <w:rFonts w:cstheme="minorHAnsi" w:hint="cs"/>
+        <w:pStyle w:val="ListParagraph"/>
+        <w:numPr>
+          <w:ilvl w:val="0"/>
+          <w:numId w:val="2"/>
+        </w:numPr>
+        <w:bidi/>
+        <w:spacing w:after="240" w:line="276" w:lineRule="auto"/>
+        <w:rPr>
+          <w:rFonts w:cs="Calibri"/>
+          <w:lang w:val="en-US"/>
+        </w:rPr>
+      </w:pPr>
+      <w:r>
+        <w:rPr>
+          <w:rFonts w:cs="Calibri" w:hint="cs"/>
+          <w:rtl/>
+          <w:lang w:val="en-US"/>
+        </w:rPr>
+        <w:t xml:space="preserve">לאחר שקיבלנו מילון שמכיל את ה7 מחלות הנפוצות עברנו על הדאטה שבתוך המילון </w:t>
+      </w:r>
+      <w:proofErr w:type="spellStart"/>
+      <w:r>
+        <w:rPr>
+          <w:rFonts w:cs="Calibri" w:hint="cs"/>
+          <w:rtl/>
+          <w:lang w:val="en-US"/>
+        </w:rPr>
+        <w:t>ופילטרנו</w:t>
+      </w:r>
+      <w:proofErr w:type="spellEnd"/>
+      <w:r>
+        <w:rPr>
+          <w:rFonts w:cs="Calibri" w:hint="cs"/>
+          <w:rtl/>
+          <w:lang w:val="en-US"/>
+        </w:rPr>
+        <w:t xml:space="preserve"> אותו</w:t>
+      </w:r>
+      <w:r>
+        <w:rPr>
+          <w:rFonts w:cs="Calibri" w:hint="cs"/>
+          <w:rtl/>
+          <w:lang w:val="en-US"/>
+        </w:rPr>
+        <w:t xml:space="preserve"> </w:t>
+      </w:r>
+      <w:r>
+        <w:rPr>
+          <w:rFonts w:cs="Calibri" w:hint="cs"/>
+          <w:rtl/>
+          <w:lang w:val="en-US"/>
+        </w:rPr>
+        <w:t>ב</w:t>
+      </w:r>
+      <w:r>
+        <w:rPr>
+          <w:rFonts w:cs="Calibri" w:hint="cs"/>
+          <w:rtl/>
+          <w:lang w:val="en-US"/>
+        </w:rPr>
+        <w:t xml:space="preserve">כדי להעיף רעשים </w:t>
+      </w:r>
+      <w:r>
+        <w:rPr>
+          <w:rFonts w:cs="Calibri" w:hint="cs"/>
+          <w:rtl/>
+          <w:lang w:val="en-US"/>
+        </w:rPr>
+        <w:t>ואותות</w:t>
+      </w:r>
+      <w:r>
+        <w:rPr>
+          <w:rFonts w:cs="Calibri" w:hint="cs"/>
+          <w:rtl/>
+          <w:lang w:val="en-US"/>
+        </w:rPr>
+        <w:t xml:space="preserve"> </w:t>
+      </w:r>
+      <w:r>
+        <w:rPr>
+          <w:rFonts w:cs="Calibri"/>
+          <w:lang w:val="en-US"/>
+        </w:rPr>
+        <w:t>DC</w:t>
+      </w:r>
+      <w:r>
+        <w:rPr>
+          <w:rFonts w:cs="Calibri" w:hint="cs"/>
+          <w:rtl/>
+          <w:lang w:val="en-US"/>
+        </w:rPr>
+        <w:t xml:space="preserve"> מהסיגנל המקורי</w:t>
+      </w:r>
+      <w:r>
+        <w:rPr>
+          <w:rFonts w:cs="Calibri" w:hint="cs"/>
+          <w:rtl/>
+          <w:lang w:val="en-US"/>
+        </w:rPr>
+        <w:t xml:space="preserve">, בנוסף לזה </w:t>
+      </w:r>
+      <w:r>
+        <w:rPr>
+          <w:rFonts w:cs="Calibri" w:hint="cs"/>
+          <w:rtl/>
+          <w:lang w:val="en-US"/>
+        </w:rPr>
+        <w:t xml:space="preserve"> </w:t>
+      </w:r>
+      <w:proofErr w:type="spellStart"/>
+      <w:r>
+        <w:rPr>
+          <w:rFonts w:cs="Calibri" w:hint="cs"/>
+          <w:rtl/>
+          <w:lang w:val="en-US"/>
+        </w:rPr>
+        <w:t>נירמלנו</w:t>
+      </w:r>
+      <w:proofErr w:type="spellEnd"/>
+      <w:r>
+        <w:rPr>
+          <w:rFonts w:cs="Calibri" w:hint="cs"/>
+          <w:rtl/>
+          <w:lang w:val="en-US"/>
+        </w:rPr>
+        <w:t xml:space="preserve"> את ערכי הסיגנל </w:t>
+      </w:r>
+      <w:proofErr w:type="spellStart"/>
+      <w:r>
+        <w:rPr>
+          <w:rFonts w:cs="Calibri" w:hint="cs"/>
+          <w:rtl/>
+          <w:lang w:val="en-US"/>
+        </w:rPr>
+        <w:t>המפולטר</w:t>
+      </w:r>
+      <w:proofErr w:type="spellEnd"/>
+      <w:r>
+        <w:rPr>
+          <w:rFonts w:cs="Calibri" w:hint="cs"/>
+          <w:rtl/>
+          <w:lang w:val="en-US"/>
+        </w:rPr>
+        <w:t xml:space="preserve"> כך שיהיו בין</w:t>
+      </w:r>
+      <w:r>
+        <w:rPr>
+          <w:rFonts w:cs="Calibri"/>
+          <w:lang w:val="en-US"/>
+        </w:rPr>
+        <w:t xml:space="preserve"> -1 </w:t>
+      </w:r>
+      <w:r>
+        <w:rPr>
+          <w:rFonts w:cs="Calibri" w:hint="cs"/>
+          <w:rtl/>
+          <w:lang w:val="en-US"/>
+        </w:rPr>
+        <w:t xml:space="preserve"> ל1.</w:t>
+      </w:r>
+    </w:p>
+    <w:p>
+      <w:pPr>
+        <w:bidi/>
+        <w:spacing w:after="240" w:line="276" w:lineRule="auto"/>
+        <w:ind w:left="360"/>
+        <w:rPr>
+          <w:rFonts w:cstheme="minorHAnsi"/>
+          <w:lang w:val="en-US"/>
+        </w:rPr>
+      </w:pPr>
+    </w:p>
+    <w:p>
+      <w:pPr>
+        <w:bidi/>
+        <w:spacing w:after="240" w:line="276" w:lineRule="auto"/>
+        <w:rPr>
+          <w:rFonts w:cstheme="minorHAnsi"/>
+          <w:b/>
+          <w:bCs/>
+          <w:rtl/>
+          <w:lang w:val="en-US"/>
+        </w:rPr>
+      </w:pPr>
+      <w:r>
+        <w:rPr>
+          <w:rFonts w:cstheme="minorHAnsi" w:hint="cs"/>
+          <w:b/>
+          <w:bCs/>
           <w:u w:val="single"/>
           <w:rtl/>
           <w:lang w:val="en-US"/>
@@ -1130,6 +1280,7 @@
           <w:rtl/>
           <w:lang w:val="en-US"/>
         </w:rPr>
+        <w:lastRenderedPageBreak/>
         <w:t>ניתן</w:t>
       </w:r>
       <w:r>
@@ -1292,15 +1443,887 @@
           <w:rtl/>
           <w:lang w:val="en-US"/>
         </w:rPr>
-        <w:t>ל, 5000 הוא אורה הסיגנל, ו-12 ערוצים כמספר האלקטרודות.</w:t>
-      </w:r>
-    </w:p>
-    <w:p>
-      <w:pPr>
-        <w:bidi/>
-        <w:spacing w:after="240" w:line="276" w:lineRule="auto"/>
-        <w:rPr>
-          <w:rFonts w:cstheme="minorHAnsi"/>
+        <w:t>ל</w:t>
+      </w:r>
+      <w:r>
+        <w:rPr>
+          <w:rFonts w:cs="Calibri" w:hint="cs"/>
+          <w:rtl/>
+          <w:lang w:val="en-US"/>
+        </w:rPr>
+        <w:t xml:space="preserve"> כאשר </w:t>
+      </w:r>
+      <w:r>
+        <w:rPr>
+          <w:rFonts w:cs="Calibri"/>
+          <w:lang w:val="en-US"/>
+        </w:rPr>
+        <w:t>batch</w:t>
+      </w:r>
+      <w:r>
+        <w:rPr>
+          <w:rFonts w:cs="Calibri" w:hint="cs"/>
+          <w:rtl/>
+          <w:lang w:val="en-US"/>
+        </w:rPr>
+        <w:t xml:space="preserve"> הינו מספר ה </w:t>
+      </w:r>
+      <w:r>
+        <w:rPr>
+          <w:rFonts w:cs="Calibri"/>
+          <w:rtl/>
+          <w:lang w:val="en-US"/>
+        </w:rPr>
+        <w:t>–</w:t>
+      </w:r>
+      <w:r>
+        <w:rPr>
+          <w:rFonts w:cs="Calibri" w:hint="cs"/>
+          <w:rtl/>
+          <w:lang w:val="en-US"/>
+        </w:rPr>
+        <w:t xml:space="preserve"> </w:t>
+      </w:r>
+      <w:r>
+        <w:rPr>
+          <w:rFonts w:cs="Calibri"/>
+          <w:lang w:val="en-US"/>
+        </w:rPr>
+        <w:t xml:space="preserve">inputs </w:t>
+      </w:r>
+      <w:r>
+        <w:rPr>
+          <w:rFonts w:cs="Calibri" w:hint="cs"/>
+          <w:rtl/>
+          <w:lang w:val="en-US"/>
+        </w:rPr>
+        <w:t xml:space="preserve"> שנכנסים למודל בכל קריאה לאימון( על כמה קבצים בו זמנית המודל מתאמן)</w:t>
+      </w:r>
+      <w:r>
+        <w:rPr>
+          <w:rFonts w:cs="Calibri" w:hint="cs"/>
+          <w:rtl/>
+          <w:lang w:val="en-US"/>
+        </w:rPr>
+        <w:t>, 5000 הוא אור</w:t>
+      </w:r>
+      <w:r>
+        <w:rPr>
+          <w:rFonts w:cs="Calibri" w:hint="cs"/>
+          <w:rtl/>
+          <w:lang w:val="en-US"/>
+        </w:rPr>
+        <w:t>ך</w:t>
+      </w:r>
+      <w:r>
+        <w:rPr>
+          <w:rFonts w:cs="Calibri" w:hint="cs"/>
+          <w:rtl/>
+          <w:lang w:val="en-US"/>
+        </w:rPr>
+        <w:t xml:space="preserve"> הסיגנל, ו-12 ערוצים כמספר האלקטרודות.</w:t>
+      </w:r>
+    </w:p>
+    <w:p>
+      <w:pPr>
+        <w:bidi/>
+        <w:spacing w:after="240" w:line="276" w:lineRule="auto"/>
+        <w:rPr>
+          <w:rFonts w:cstheme="minorHAnsi"/>
+          <w:rtl/>
+          <w:lang w:val="en-US"/>
+        </w:rPr>
+      </w:pPr>
+      <w:r>
+        <w:rPr>
+          <w:rFonts w:cs="Calibri" w:hint="cs"/>
+          <w:rtl/>
+          <w:lang w:val="en-US"/>
+        </w:rPr>
+        <w:t xml:space="preserve">חשוב להדגיש כי בחרנו </w:t>
+      </w:r>
+      <w:proofErr w:type="spellStart"/>
+      <w:r>
+        <w:rPr>
+          <w:rFonts w:cs="Calibri" w:hint="cs"/>
+          <w:rtl/>
+          <w:lang w:val="en-US"/>
+        </w:rPr>
+        <w:t>בקונבולוציה</w:t>
+      </w:r>
+      <w:proofErr w:type="spellEnd"/>
+      <w:r>
+        <w:rPr>
+          <w:rFonts w:cs="Calibri" w:hint="cs"/>
+          <w:rtl/>
+          <w:lang w:val="en-US"/>
+        </w:rPr>
+        <w:t xml:space="preserve"> חד </w:t>
+      </w:r>
+      <w:proofErr w:type="spellStart"/>
+      <w:r>
+        <w:rPr>
+          <w:rFonts w:cs="Calibri" w:hint="cs"/>
+          <w:rtl/>
+          <w:lang w:val="en-US"/>
+        </w:rPr>
+        <w:t>מימדית</w:t>
+      </w:r>
+      <w:proofErr w:type="spellEnd"/>
+      <w:r>
+        <w:rPr>
+          <w:rFonts w:cs="Calibri" w:hint="cs"/>
+          <w:rtl/>
+          <w:lang w:val="en-US"/>
+        </w:rPr>
+        <w:t xml:space="preserve"> על 12 ערוצים ולא </w:t>
+      </w:r>
+      <w:proofErr w:type="spellStart"/>
+      <w:r>
+        <w:rPr>
+          <w:rFonts w:cs="Calibri" w:hint="cs"/>
+          <w:rtl/>
+          <w:lang w:val="en-US"/>
+        </w:rPr>
+        <w:t>קונבולוציה</w:t>
+      </w:r>
+      <w:proofErr w:type="spellEnd"/>
+      <w:r>
+        <w:rPr>
+          <w:rFonts w:cs="Calibri" w:hint="cs"/>
+          <w:rtl/>
+          <w:lang w:val="en-US"/>
+        </w:rPr>
+        <w:t xml:space="preserve"> דו </w:t>
+      </w:r>
+      <w:proofErr w:type="spellStart"/>
+      <w:r>
+        <w:rPr>
+          <w:rFonts w:cs="Calibri" w:hint="cs"/>
+          <w:rtl/>
+          <w:lang w:val="en-US"/>
+        </w:rPr>
+        <w:t>מימדית</w:t>
+      </w:r>
+      <w:proofErr w:type="spellEnd"/>
+      <w:r>
+        <w:rPr>
+          <w:rFonts w:cs="Calibri" w:hint="cs"/>
+          <w:rtl/>
+          <w:lang w:val="en-US"/>
+        </w:rPr>
+        <w:t>, שכן הסיגנלים הנמדדים מאלקטרודות שונות אינם זהים בצורתם ולכן עשויים לגרום ללמידה שגויה על יחס בין האלקטרודות</w:t>
+      </w:r>
+      <w:r>
+        <w:rPr>
+          <w:rFonts w:cstheme="minorHAnsi"/>
+          <w:lang w:val="en-US"/>
+        </w:rPr>
+        <w:t xml:space="preserve"> </w:t>
+      </w:r>
+      <w:r>
+        <w:rPr>
+          <w:rFonts w:cstheme="minorHAnsi" w:hint="cs"/>
+          <w:rtl/>
+          <w:lang w:val="en-US"/>
+        </w:rPr>
+        <w:t>השונות לעומת אימון ערוצים המתאימים לכל אלקטרודה בנפרד.</w:t>
+      </w:r>
+    </w:p>
+    <w:p>
+      <w:pPr>
+        <w:bidi/>
+        <w:spacing w:after="240" w:line="276" w:lineRule="auto"/>
+        <w:rPr>
+          <w:rFonts w:cstheme="minorHAnsi"/>
+          <w:rtl/>
+          <w:lang w:val="en-US"/>
+        </w:rPr>
+      </w:pPr>
+      <w:r>
+        <w:rPr>
+          <w:rFonts w:cs="Calibri"/>
+          <w:rtl/>
+          <w:lang w:val="en-US"/>
+        </w:rPr>
+        <w:t>הבעיה איתה התמודדנו הינה בעיית</w:t>
+      </w:r>
+      <w:r>
+        <w:rPr>
+          <w:rFonts w:cstheme="minorHAnsi"/>
+          <w:lang w:val="en-US"/>
+        </w:rPr>
+        <w:t xml:space="preserve"> - Multi label classification </w:t>
+      </w:r>
+      <w:r>
+        <w:rPr>
+          <w:rFonts w:cs="Calibri"/>
+          <w:rtl/>
+          <w:lang w:val="en-US"/>
+        </w:rPr>
+        <w:t>אבחון כאשר האבחנה יכולה לכלול יותר מקטגוריה אחת, כלומר הפלט יכול להיות שייך לכמה קטגוריות,</w:t>
+      </w:r>
+      <w:r>
+        <w:rPr>
+          <w:rFonts w:cs="Calibri" w:hint="cs"/>
+          <w:rtl/>
+          <w:lang w:val="en-US"/>
+        </w:rPr>
+        <w:t xml:space="preserve"> ובמקרה שלנו חולה אחד יכול להיות בעל מספק אבחונים.</w:t>
+      </w:r>
+      <w:r>
+        <w:rPr>
+          <w:rFonts w:cs="Calibri"/>
+          <w:rtl/>
+          <w:lang w:val="en-US"/>
+        </w:rPr>
+        <w:t xml:space="preserve"> לכן על מנת לאמן את המודל נבחרה פונקציית</w:t>
+      </w:r>
+      <w:r>
+        <w:rPr>
+          <w:rFonts w:cstheme="minorHAnsi"/>
+          <w:lang w:val="en-US"/>
+        </w:rPr>
+        <w:t xml:space="preserve"> </w:t>
+      </w:r>
+      <w:proofErr w:type="spellStart"/>
+      <w:r>
+        <w:rPr>
+          <w:rFonts w:cstheme="minorHAnsi"/>
+          <w:lang w:val="en-US"/>
+        </w:rPr>
+        <w:t>BCEWithLogitsLoss</w:t>
+      </w:r>
+      <w:proofErr w:type="spellEnd"/>
+      <w:r>
+        <w:rPr>
+          <w:rFonts w:cstheme="minorHAnsi"/>
+          <w:lang w:val="en-US"/>
+        </w:rPr>
+        <w:t xml:space="preserve"> </w:t>
+      </w:r>
+      <w:r>
+        <w:rPr>
+          <w:rFonts w:cs="Calibri"/>
+          <w:rtl/>
+          <w:lang w:val="en-US"/>
+        </w:rPr>
+        <w:t>כפונקציית חישוב ההפסד שלנו שכן פונקציה זו משלבת את פונקציית ה</w:t>
+      </w:r>
+      <w:r>
+        <w:rPr>
+          <w:rFonts w:cstheme="minorHAnsi"/>
+          <w:lang w:val="en-US"/>
+        </w:rPr>
+        <w:t xml:space="preserve"> - </w:t>
+      </w:r>
+    </w:p>
+    <w:p>
+      <w:pPr>
+        <w:bidi/>
+        <w:spacing w:after="240" w:line="276" w:lineRule="auto"/>
+        <w:rPr>
+          <w:rFonts w:cstheme="minorHAnsi"/>
+          <w:rtl/>
+          <w:lang w:val="en-US"/>
+        </w:rPr>
+      </w:pPr>
+      <w:r>
+        <w:rPr>
+          <w:rFonts w:cstheme="minorHAnsi"/>
+          <w:lang w:val="en-US"/>
+        </w:rPr>
+        <w:t xml:space="preserve"> BCE (Binary cross entropy) </w:t>
+      </w:r>
+      <w:r>
+        <w:rPr>
+          <w:rFonts w:cs="Calibri"/>
+          <w:rtl/>
+          <w:lang w:val="en-US"/>
+        </w:rPr>
+        <w:t>אשר משתמשים בה בבעיות</w:t>
+      </w:r>
+      <w:r>
+        <w:rPr>
+          <w:rFonts w:cs="Calibri" w:hint="cs"/>
+          <w:rtl/>
+          <w:lang w:val="en-US"/>
+        </w:rPr>
+        <w:t xml:space="preserve"> </w:t>
+      </w:r>
+      <w:proofErr w:type="spellStart"/>
+      <w:r>
+        <w:rPr>
+          <w:rFonts w:cstheme="minorHAnsi" w:hint="cs"/>
+          <w:rtl/>
+          <w:lang w:val="en-US"/>
+        </w:rPr>
+        <w:t>multiclass</w:t>
+      </w:r>
+      <w:proofErr w:type="spellEnd"/>
+      <w:r>
+        <w:rPr>
+          <w:rFonts w:cstheme="minorHAnsi" w:hint="cs"/>
+          <w:rtl/>
+          <w:lang w:val="en-US"/>
+        </w:rPr>
+        <w:t xml:space="preserve"> </w:t>
+      </w:r>
+      <w:proofErr w:type="spellStart"/>
+      <w:r>
+        <w:rPr>
+          <w:rFonts w:cstheme="minorHAnsi" w:hint="cs"/>
+          <w:rtl/>
+          <w:lang w:val="en-US"/>
+        </w:rPr>
+        <w:t>classification</w:t>
+      </w:r>
+      <w:proofErr w:type="spellEnd"/>
+      <w:r>
+        <w:rPr>
+          <w:rFonts w:cstheme="minorHAnsi" w:hint="cs"/>
+          <w:rtl/>
+          <w:lang w:val="en-US"/>
+        </w:rPr>
+        <w:t>,</w:t>
+      </w:r>
+      <w:r>
+        <w:rPr>
+          <w:rFonts w:cstheme="minorHAnsi"/>
+          <w:lang w:val="en-US"/>
+        </w:rPr>
+        <w:t xml:space="preserve"> </w:t>
+      </w:r>
+      <w:r>
+        <w:rPr>
+          <w:rFonts w:cs="Calibri"/>
+          <w:rtl/>
+          <w:lang w:val="en-US"/>
+        </w:rPr>
+        <w:t>עם</w:t>
+      </w:r>
+      <w:r>
+        <w:rPr>
+          <w:rFonts w:cstheme="minorHAnsi"/>
+          <w:lang w:val="en-US"/>
+        </w:rPr>
+        <w:t xml:space="preserve"> Sigmoid </w:t>
+      </w:r>
+      <w:r>
+        <w:rPr>
+          <w:rFonts w:cstheme="minorHAnsi" w:hint="cs"/>
+          <w:rtl/>
+          <w:lang w:val="en-US"/>
+        </w:rPr>
+        <w:t xml:space="preserve">במוצא </w:t>
+      </w:r>
+      <w:r>
+        <w:rPr>
+          <w:rFonts w:cs="Calibri"/>
+          <w:rtl/>
+          <w:lang w:val="en-US"/>
+        </w:rPr>
+        <w:t>על מנת להתאים לבעיות של</w:t>
+      </w:r>
+      <w:r>
+        <w:rPr>
+          <w:rFonts w:cs="Calibri" w:hint="cs"/>
+          <w:rtl/>
+          <w:lang w:val="en-US"/>
+        </w:rPr>
+        <w:t xml:space="preserve"> </w:t>
+      </w:r>
+      <w:r>
+        <w:rPr>
+          <w:rFonts w:cstheme="minorHAnsi"/>
+          <w:lang w:val="en-US"/>
+        </w:rPr>
+        <w:t>Multi label classification</w:t>
+      </w:r>
+      <w:r>
+        <w:rPr>
+          <w:rFonts w:cstheme="minorHAnsi" w:hint="cs"/>
+          <w:rtl/>
+          <w:lang w:val="en-US"/>
+        </w:rPr>
+        <w:t>.</w:t>
+      </w:r>
+    </w:p>
+    <w:p>
+      <w:pPr>
+        <w:bidi/>
+        <w:spacing w:after="240" w:line="276" w:lineRule="auto"/>
+        <w:rPr>
+          <w:rFonts w:cstheme="minorHAnsi"/>
+          <w:rtl/>
+          <w:lang w:val="en-US"/>
+        </w:rPr>
+      </w:pPr>
+      <w:r>
+        <w:rPr>
+          <w:rFonts w:cs="Calibri" w:hint="cs"/>
+          <w:rtl/>
+          <w:lang w:val="en-US"/>
+        </w:rPr>
+        <w:t>משום כך,</w:t>
+      </w:r>
+      <w:r>
+        <w:rPr>
+          <w:rFonts w:cs="Calibri"/>
+          <w:rtl/>
+          <w:lang w:val="en-US"/>
+        </w:rPr>
+        <w:t xml:space="preserve"> בנוסף לשכבות המוצגות באיור 1 הצטרפה שכבת אקטיבציה מסוג</w:t>
+      </w:r>
+      <w:r>
+        <w:rPr>
+          <w:rFonts w:cstheme="minorHAnsi"/>
+          <w:lang w:val="en-US"/>
+        </w:rPr>
+        <w:t xml:space="preserve"> Sigmoid </w:t>
+      </w:r>
+      <w:r>
+        <w:rPr>
+          <w:rFonts w:cs="Calibri"/>
+          <w:rtl/>
+          <w:lang w:val="en-US"/>
+        </w:rPr>
+        <w:t>על מנת לנרמל את ערכי המוצא כך שיהיו בין 0 ל 1 בשלבים שלאחר האימון</w:t>
+      </w:r>
+      <w:r>
+        <w:rPr>
+          <w:rFonts w:cs="Calibri" w:hint="cs"/>
+          <w:rtl/>
+          <w:lang w:val="en-US"/>
+        </w:rPr>
+        <w:t>,</w:t>
+      </w:r>
+      <w:r>
+        <w:rPr>
+          <w:rFonts w:cs="Calibri"/>
+          <w:rtl/>
+          <w:lang w:val="en-US"/>
+        </w:rPr>
+        <w:t xml:space="preserve"> שכן באימון ה</w:t>
+      </w:r>
+      <w:r>
+        <w:rPr>
+          <w:rFonts w:cs="Calibri" w:hint="cs"/>
+          <w:rtl/>
+          <w:lang w:val="en-US"/>
+        </w:rPr>
+        <w:t>-</w:t>
+      </w:r>
+      <w:r>
+        <w:rPr>
+          <w:rFonts w:cstheme="minorHAnsi"/>
+          <w:lang w:val="en-US"/>
+        </w:rPr>
+        <w:t>Sigmoid</w:t>
+      </w:r>
+      <w:r>
+        <w:rPr>
+          <w:rFonts w:cstheme="minorHAnsi" w:hint="cs"/>
+          <w:rtl/>
+          <w:lang w:val="en-US"/>
+        </w:rPr>
+        <w:t xml:space="preserve"> ב-</w:t>
+      </w:r>
+      <w:proofErr w:type="spellStart"/>
+      <w:r>
+        <w:rPr>
+          <w:rFonts w:cstheme="minorHAnsi"/>
+          <w:lang w:val="en-US"/>
+        </w:rPr>
+        <w:t>BCEWithLogitsLoss</w:t>
+      </w:r>
+      <w:proofErr w:type="spellEnd"/>
+      <w:r>
+        <w:rPr>
+          <w:rFonts w:cstheme="minorHAnsi" w:hint="cs"/>
+          <w:rtl/>
+          <w:lang w:val="en-US"/>
+        </w:rPr>
+        <w:t>.</w:t>
+      </w:r>
+    </w:p>
+    <w:p>
+      <w:pPr>
+        <w:bidi/>
+        <w:spacing w:after="240" w:line="276" w:lineRule="auto"/>
+        <w:rPr>
+          <w:rFonts w:cs="Calibri"/>
+          <w:lang w:val="en-US"/>
+        </w:rPr>
+      </w:pPr>
+      <w:r>
+        <w:rPr>
+          <w:rFonts w:cs="Calibri"/>
+          <w:rtl/>
+          <w:lang w:val="en-US"/>
+        </w:rPr>
+        <w:t xml:space="preserve">חיזוי הפלט נקבע בעזרת סף של חצי – ערכים שיצאו אחרי ה </w:t>
+      </w:r>
+      <w:r>
+        <w:rPr>
+          <w:rFonts w:cstheme="minorHAnsi"/>
+          <w:lang w:val="en-US"/>
+        </w:rPr>
+        <w:t>Sigmoid</w:t>
+      </w:r>
+      <w:r>
+        <w:rPr>
+          <w:rFonts w:cs="Calibri"/>
+          <w:rtl/>
+          <w:lang w:val="en-US"/>
+        </w:rPr>
+        <w:t xml:space="preserve"> כך שהם גדולים מחצי הפכו </w:t>
+      </w:r>
+      <w:proofErr w:type="spellStart"/>
+      <w:r>
+        <w:rPr>
+          <w:rFonts w:cs="Calibri"/>
+          <w:rtl/>
+          <w:lang w:val="en-US"/>
+        </w:rPr>
+        <w:t>בוקטור</w:t>
+      </w:r>
+      <w:proofErr w:type="spellEnd"/>
+      <w:r>
+        <w:rPr>
+          <w:rFonts w:cs="Calibri"/>
+          <w:rtl/>
+          <w:lang w:val="en-US"/>
+        </w:rPr>
+        <w:t xml:space="preserve"> החיזוי ל</w:t>
+      </w:r>
+      <w:r>
+        <w:rPr>
+          <w:rFonts w:cs="Calibri" w:hint="cs"/>
+          <w:rtl/>
+          <w:lang w:val="en-US"/>
+        </w:rPr>
+        <w:t>-</w:t>
+      </w:r>
+      <w:r>
+        <w:rPr>
+          <w:rFonts w:cs="Calibri"/>
+          <w:rtl/>
+          <w:lang w:val="en-US"/>
+        </w:rPr>
+        <w:t>1 וערכים קטנים מחצי ה</w:t>
+      </w:r>
+      <w:r>
+        <w:rPr>
+          <w:rFonts w:cs="Calibri" w:hint="cs"/>
+          <w:rtl/>
+          <w:lang w:val="en-US"/>
+        </w:rPr>
+        <w:t>תאפסו.</w:t>
+      </w:r>
+    </w:p>
+    <w:p>
+      <w:pPr>
+        <w:bidi/>
+        <w:spacing w:after="240" w:line="276" w:lineRule="auto"/>
+        <w:rPr>
+          <w:rFonts w:cs="Calibri"/>
+          <w:b/>
+          <w:bCs/>
+          <w:u w:val="single"/>
+          <w:rtl/>
+          <w:lang w:val="en-US"/>
+        </w:rPr>
+      </w:pPr>
+      <w:r>
+        <w:rPr>
+          <w:rFonts w:cs="Calibri" w:hint="cs"/>
+          <w:b/>
+          <w:bCs/>
+          <w:u w:val="single"/>
+          <w:rtl/>
+          <w:lang w:val="en-US"/>
+        </w:rPr>
+        <w:t>אימון המודל</w:t>
+      </w:r>
+    </w:p>
+    <w:p>
+      <w:pPr>
+        <w:bidi/>
+        <w:spacing w:after="240" w:line="276" w:lineRule="auto"/>
+        <w:rPr>
+          <w:rFonts w:cs="Calibri"/>
+          <w:rtl/>
+          <w:lang w:val="en-US"/>
+        </w:rPr>
+      </w:pPr>
+      <w:r>
+        <w:rPr>
+          <w:rFonts w:cs="Calibri" w:hint="cs"/>
+          <w:rtl/>
+          <w:lang w:val="en-US"/>
+        </w:rPr>
+        <w:t>אימון המודל נעשה ב</w:t>
+      </w:r>
+      <w:r>
+        <w:rPr>
+          <w:rFonts w:cs="Calibri" w:hint="cs"/>
+          <w:rtl/>
+          <w:lang w:val="en-US"/>
+        </w:rPr>
+        <w:t xml:space="preserve"> </w:t>
+      </w:r>
+      <w:r>
+        <w:rPr>
+          <w:rFonts w:cs="Calibri"/>
+          <w:lang w:val="en-US"/>
+        </w:rPr>
+        <w:t>epochs</w:t>
+      </w:r>
+      <w:r>
+        <w:rPr>
+          <w:rFonts w:cs="Calibri" w:hint="cs"/>
+          <w:rtl/>
+          <w:lang w:val="en-US"/>
+        </w:rPr>
+        <w:t xml:space="preserve"> (כל </w:t>
+      </w:r>
+      <w:r>
+        <w:rPr>
+          <w:rFonts w:cs="Calibri"/>
+          <w:lang w:val="en-US"/>
+        </w:rPr>
+        <w:t>epoch</w:t>
+      </w:r>
+      <w:r>
+        <w:rPr>
+          <w:rFonts w:cs="Calibri" w:hint="cs"/>
+          <w:rtl/>
+          <w:lang w:val="en-US"/>
+        </w:rPr>
+        <w:t xml:space="preserve"> הינו מעבר על כל הדאטה של האימון), כמות ה</w:t>
+      </w:r>
+      <w:r>
+        <w:rPr>
+          <w:rFonts w:cs="Calibri"/>
+          <w:lang w:val="en-US"/>
+        </w:rPr>
+        <w:t>epoc</w:t>
+      </w:r>
+      <w:r>
+        <w:rPr>
+          <w:rFonts w:cs="Calibri"/>
+          <w:lang w:val="en-US"/>
+        </w:rPr>
+        <w:t>hs</w:t>
+      </w:r>
+      <w:r>
+        <w:rPr>
+          <w:rFonts w:cs="Calibri" w:hint="cs"/>
+          <w:rtl/>
+          <w:lang w:val="en-US"/>
+        </w:rPr>
+        <w:t xml:space="preserve"> שהתחלנו איתה את האימון הייתה 50 </w:t>
+      </w:r>
+      <w:r>
+        <w:rPr>
+          <w:rFonts w:cs="Calibri" w:hint="cs"/>
+          <w:rtl/>
+          <w:lang w:val="en-US"/>
+        </w:rPr>
+        <w:t>וכן הגדרנו את ה</w:t>
+      </w:r>
+      <w:r>
+        <w:rPr>
+          <w:rFonts w:cs="Calibri"/>
+          <w:lang w:val="en-US"/>
+        </w:rPr>
+        <w:t>learning rate</w:t>
+      </w:r>
+      <w:r>
+        <w:rPr>
+          <w:rFonts w:cs="Calibri" w:hint="cs"/>
+          <w:rtl/>
+          <w:lang w:val="en-US"/>
+        </w:rPr>
+        <w:t>(קצב הלמידה של המודל) להיות</w:t>
+      </w:r>
+      <w:r>
+        <w:rPr>
+          <w:rFonts w:cs="Calibri"/>
+          <w:lang w:val="en-US"/>
+        </w:rPr>
+        <w:t xml:space="preserve"> </w:t>
+      </w:r>
+      <w:r>
+        <w:rPr>
+          <w:rFonts w:cs="Calibri" w:hint="cs"/>
+          <w:rtl/>
+          <w:lang w:val="en-US"/>
+        </w:rPr>
+        <w:t xml:space="preserve">0.001 ושכל 20 </w:t>
+      </w:r>
+      <w:r>
+        <w:rPr>
+          <w:rFonts w:cs="Calibri"/>
+          <w:lang w:val="en-US"/>
+        </w:rPr>
+        <w:t>epoch</w:t>
+      </w:r>
+      <w:r>
+        <w:rPr>
+          <w:rFonts w:cs="Calibri"/>
+          <w:lang w:val="en-US"/>
+        </w:rPr>
+        <w:t>s</w:t>
+      </w:r>
+      <w:r>
+        <w:rPr>
+          <w:rFonts w:cs="Calibri" w:hint="cs"/>
+          <w:rtl/>
+          <w:lang w:val="en-US"/>
+        </w:rPr>
+        <w:t xml:space="preserve"> יקטן פי 10, דבר זה נועד כדי למנוע המודל להגיע למצב שבו הוא נתקע במינימום מקומי</w:t>
+      </w:r>
+      <w:r>
+        <w:rPr>
+          <w:rFonts w:cs="Calibri"/>
+          <w:lang w:val="en-US"/>
+        </w:rPr>
+        <w:t xml:space="preserve"> </w:t>
+      </w:r>
+      <w:r>
+        <w:rPr>
+          <w:rFonts w:cs="Calibri" w:hint="cs"/>
+          <w:rtl/>
+          <w:lang w:val="en-US"/>
+        </w:rPr>
+        <w:t xml:space="preserve">בפונקציית חישוב הפסד ויתקע, </w:t>
+      </w:r>
+      <w:r>
+        <w:rPr>
+          <w:rFonts w:cs="Calibri" w:hint="cs"/>
+          <w:rtl/>
+          <w:lang w:val="en-US"/>
+        </w:rPr>
+        <w:t>לאחר שראינו שהאימון מתבצע בצורה טובה הגדלנו את הכמות ל100</w:t>
+      </w:r>
+      <w:r>
+        <w:rPr>
+          <w:rFonts w:cs="Calibri" w:hint="cs"/>
+          <w:rtl/>
+          <w:lang w:val="en-US"/>
+        </w:rPr>
+        <w:t>.</w:t>
+      </w:r>
+    </w:p>
+    <w:p>
+      <w:pPr>
+        <w:bidi/>
+        <w:spacing w:after="240" w:line="276" w:lineRule="auto"/>
+        <w:rPr>
+          <w:rFonts w:cs="Calibri"/>
+          <w:rtl/>
+          <w:lang w:val="en-US"/>
+        </w:rPr>
+      </w:pPr>
+      <w:r>
+        <w:rPr>
+          <w:rFonts w:cs="Calibri" w:hint="cs"/>
+          <w:highlight w:val="yellow"/>
+          <w:rtl/>
+          <w:lang w:val="en-US"/>
+        </w:rPr>
+        <w:t>הכנס גרפים של הפסד</w:t>
+      </w:r>
+    </w:p>
+    <w:p>
+      <w:pPr>
+        <w:bidi/>
+        <w:spacing w:after="240" w:line="276" w:lineRule="auto"/>
+        <w:rPr>
+          <w:rFonts w:cs="Calibri"/>
+          <w:rtl/>
+          <w:lang w:val="en-US"/>
+        </w:rPr>
+      </w:pPr>
+    </w:p>
+    <w:p>
+      <w:pPr>
+        <w:bidi/>
+        <w:spacing w:after="240" w:line="276" w:lineRule="auto"/>
+        <w:rPr>
+          <w:rFonts w:cs="Calibri"/>
+          <w:rtl/>
+          <w:lang w:val="en-US"/>
+        </w:rPr>
+      </w:pPr>
+    </w:p>
+    <w:p>
+      <w:pPr>
+        <w:bidi/>
+        <w:spacing w:after="240" w:line="276" w:lineRule="auto"/>
+        <w:rPr>
+          <w:rFonts w:cs="Calibri"/>
+          <w:rtl/>
+          <w:lang w:val="en-US"/>
+        </w:rPr>
+      </w:pPr>
+      <w:r>
+        <w:rPr>
+          <w:rFonts w:cs="Calibri" w:hint="cs"/>
+          <w:rtl/>
+          <w:lang w:val="en-US"/>
+        </w:rPr>
+        <w:t xml:space="preserve">כמו שניתן לראות מהאיור אכן קיבלנו התכנסות להפסד נמוך יותר בסט </w:t>
+      </w:r>
+      <w:proofErr w:type="spellStart"/>
+      <w:r>
+        <w:rPr>
+          <w:rFonts w:cs="Calibri" w:hint="cs"/>
+          <w:rtl/>
+          <w:lang w:val="en-US"/>
+        </w:rPr>
+        <w:t>הולידציה</w:t>
+      </w:r>
+      <w:proofErr w:type="spellEnd"/>
+      <w:r>
+        <w:rPr>
+          <w:rFonts w:cs="Calibri" w:hint="cs"/>
+          <w:rtl/>
+          <w:lang w:val="en-US"/>
+        </w:rPr>
+        <w:t xml:space="preserve"> כאשר הגלנו את כמות ה </w:t>
+      </w:r>
+      <w:r>
+        <w:rPr>
+          <w:rFonts w:cs="Calibri"/>
+          <w:lang w:val="en-US"/>
+        </w:rPr>
+        <w:t>epoch</w:t>
+      </w:r>
+      <w:r>
+        <w:rPr>
+          <w:rFonts w:cs="Calibri"/>
+          <w:lang w:val="en-US"/>
+        </w:rPr>
+        <w:t>s</w:t>
+      </w:r>
+      <w:r>
+        <w:rPr>
+          <w:rFonts w:cs="Calibri" w:hint="cs"/>
+          <w:rtl/>
+          <w:lang w:val="en-US"/>
+        </w:rPr>
+        <w:t xml:space="preserve"> ל100. </w:t>
+      </w:r>
+    </w:p>
+    <w:p>
+      <w:pPr>
+        <w:bidi/>
+        <w:spacing w:after="240" w:line="276" w:lineRule="auto"/>
+        <w:rPr>
+          <w:rFonts w:cs="Calibri"/>
           <w:rtl/>
           <w:lang w:val="en-US"/>
         </w:rPr>
@@ -1312,208 +2335,360 @@
           <w:lang w:val="en-US"/>
         </w:rPr>
         <w:lastRenderedPageBreak/>
-        <w:t xml:space="preserve">חשוב להדגיש כי בחרנו </w:t>
-      </w:r>
-      <w:proofErr w:type="spellStart"/>
-      <w:r>
-        <w:rPr>
-          <w:rFonts w:cs="Calibri" w:hint="cs"/>
-          <w:rtl/>
-          <w:lang w:val="en-US"/>
-        </w:rPr>
-        <w:t>בקונבולוציה</w:t>
-      </w:r>
-      <w:proofErr w:type="spellEnd"/>
-      <w:r>
-        <w:rPr>
-          <w:rFonts w:cs="Calibri" w:hint="cs"/>
-          <w:rtl/>
-          <w:lang w:val="en-US"/>
-        </w:rPr>
-        <w:t xml:space="preserve"> חד </w:t>
-      </w:r>
-      <w:proofErr w:type="spellStart"/>
-      <w:r>
-        <w:rPr>
-          <w:rFonts w:cs="Calibri" w:hint="cs"/>
-          <w:rtl/>
-          <w:lang w:val="en-US"/>
-        </w:rPr>
-        <w:t>מימדית</w:t>
-      </w:r>
-      <w:proofErr w:type="spellEnd"/>
-      <w:r>
-        <w:rPr>
-          <w:rFonts w:cs="Calibri" w:hint="cs"/>
-          <w:rtl/>
-          <w:lang w:val="en-US"/>
-        </w:rPr>
-        <w:t xml:space="preserve"> על 12 ערוצים ולא </w:t>
-      </w:r>
-      <w:proofErr w:type="spellStart"/>
-      <w:r>
-        <w:rPr>
-          <w:rFonts w:cs="Calibri" w:hint="cs"/>
-          <w:rtl/>
-          <w:lang w:val="en-US"/>
-        </w:rPr>
-        <w:t>קונבולוציה</w:t>
-      </w:r>
-      <w:proofErr w:type="spellEnd"/>
-      <w:r>
-        <w:rPr>
-          <w:rFonts w:cs="Calibri" w:hint="cs"/>
-          <w:rtl/>
-          <w:lang w:val="en-US"/>
-        </w:rPr>
-        <w:t xml:space="preserve"> דו </w:t>
-      </w:r>
-      <w:proofErr w:type="spellStart"/>
-      <w:r>
-        <w:rPr>
-          <w:rFonts w:cs="Calibri" w:hint="cs"/>
-          <w:rtl/>
-          <w:lang w:val="en-US"/>
-        </w:rPr>
-        <w:t>מימדית</w:t>
-      </w:r>
-      <w:proofErr w:type="spellEnd"/>
-      <w:r>
-        <w:rPr>
-          <w:rFonts w:cs="Calibri" w:hint="cs"/>
-          <w:rtl/>
-          <w:lang w:val="en-US"/>
-        </w:rPr>
-        <w:t>, שכן הסיגנלים הנמדדים מאלקטרודות שונות אינם זהים בצורתם ולכן עשויים לגרום ללמידה שגויה על יחס בין האלקטרודות</w:t>
-      </w:r>
-      <w:r>
-        <w:rPr>
-          <w:rFonts w:cstheme="minorHAnsi"/>
+        <w:t xml:space="preserve">לאחר האימון כאשר עברנו לטסט ראינו שאנחנו מקבלים </w:t>
+      </w:r>
+      <w:r>
+        <w:rPr>
+          <w:rFonts w:cs="Calibri"/>
+          <w:lang w:val="en-US"/>
+        </w:rPr>
+        <w:t>confusion matrix</w:t>
+      </w:r>
+      <w:r>
+        <w:rPr>
+          <w:rFonts w:cs="Calibri" w:hint="cs"/>
+          <w:rtl/>
+          <w:lang w:val="en-US"/>
+        </w:rPr>
+        <w:t xml:space="preserve"> שמכיל ערכים גבוהים בעיקר על דאטה של אנשים בריאים אבל עבור מחלות מסוימות ניתן לראות מהמטריצה שאופן הזיהוי אינו טוב, דבר זה נובע מכך שמחלות אלו כמעט ולא נמצאות בסט הדאטה שקיבלנו ולכן המודל אינו אומן מספיק טוב כדי לזהות אותם.</w:t>
+      </w:r>
+    </w:p>
+    <w:p>
+      <w:pPr>
+        <w:bidi/>
+        <w:spacing w:after="240" w:line="276" w:lineRule="auto"/>
+        <w:rPr>
+          <w:rFonts w:cs="Calibri"/>
+          <w:rtl/>
+          <w:lang w:val="en-US"/>
+        </w:rPr>
+      </w:pPr>
+      <w:r>
+        <w:rPr>
+          <w:rFonts w:cs="Calibri" w:hint="cs"/>
+          <w:highlight w:val="yellow"/>
+          <w:rtl/>
+          <w:lang w:val="en-US"/>
+        </w:rPr>
+        <w:t xml:space="preserve">הכנס </w:t>
+      </w:r>
+      <w:r>
+        <w:rPr>
+          <w:rFonts w:cs="Calibri"/>
+          <w:highlight w:val="yellow"/>
+          <w:lang w:val="en-US"/>
+        </w:rPr>
+        <w:t>confusion matrix</w:t>
+      </w:r>
+    </w:p>
+    <w:p>
+      <w:pPr>
+        <w:bidi/>
+        <w:spacing w:after="240" w:line="276" w:lineRule="auto"/>
+        <w:rPr>
+          <w:rFonts w:cs="Calibri"/>
+          <w:rtl/>
+          <w:lang w:val="en-US"/>
+        </w:rPr>
+      </w:pPr>
+      <w:r>
+        <w:rPr>
+          <w:rFonts w:cs="Calibri" w:hint="cs"/>
+          <w:rtl/>
+          <w:lang w:val="en-US"/>
+        </w:rPr>
+        <w:t xml:space="preserve">כדי לנסות לפתור בעיה זו הגבלנו את הכמות קבצים שיש להם </w:t>
+      </w:r>
+      <w:r>
+        <w:rPr>
+          <w:rFonts w:cs="Calibri"/>
+          <w:lang w:val="en-US"/>
+        </w:rPr>
+        <w:t>label</w:t>
+      </w:r>
+      <w:r>
+        <w:rPr>
+          <w:rFonts w:cs="Calibri" w:hint="cs"/>
+          <w:rtl/>
+          <w:lang w:val="en-US"/>
+        </w:rPr>
+        <w:t xml:space="preserve"> של אנשים בריאים שהמודל יכול לקבל כך שלא יהיה כל כך הרבה דאטה של אנשים בריאים, הדבר אכן עזר למודל לפענח בצורה טובה יותר את המחלות אך גרם לכך שהוא ידע לאבחן פחות טוב אנשים בריאים.</w:t>
+      </w:r>
+    </w:p>
+    <w:p>
+      <w:pPr>
+        <w:bidi/>
+        <w:spacing w:after="240" w:line="276" w:lineRule="auto"/>
+        <w:rPr>
+          <w:rFonts w:cs="Calibri"/>
+          <w:rtl/>
+          <w:lang w:val="en-US"/>
+        </w:rPr>
+      </w:pPr>
+      <w:r>
+        <w:rPr>
+          <w:rFonts w:cs="Calibri" w:hint="cs"/>
+          <w:highlight w:val="yellow"/>
+          <w:rtl/>
+          <w:lang w:val="en-US"/>
+        </w:rPr>
+        <w:t xml:space="preserve">הכנס </w:t>
+      </w:r>
+      <w:r>
+        <w:rPr>
+          <w:rFonts w:cs="Calibri"/>
+          <w:highlight w:val="yellow"/>
+          <w:lang w:val="en-US"/>
+        </w:rPr>
+        <w:t>confusion matrix</w:t>
+      </w:r>
+      <w:r>
+        <w:rPr>
+          <w:rFonts w:cs="Calibri" w:hint="cs"/>
+          <w:highlight w:val="yellow"/>
+          <w:rtl/>
+          <w:lang w:val="en-US"/>
+        </w:rPr>
+        <w:t xml:space="preserve"> לאחר תיקון</w:t>
+      </w:r>
+      <w:r>
+        <w:rPr>
+          <w:rFonts w:cs="Calibri" w:hint="cs"/>
+          <w:highlight w:val="yellow"/>
+          <w:rtl/>
+          <w:lang w:val="en-US"/>
+        </w:rPr>
+        <w:t xml:space="preserve"> הכמות</w:t>
+      </w:r>
+      <w:r>
+        <w:rPr>
+          <w:rFonts w:cs="Calibri" w:hint="cs"/>
+          <w:highlight w:val="yellow"/>
+          <w:rtl/>
+          <w:lang w:val="en-US"/>
+        </w:rPr>
+        <w:t xml:space="preserve"> הדאטה</w:t>
+      </w:r>
+      <w:r>
+        <w:rPr>
+          <w:rFonts w:cs="Calibri" w:hint="cs"/>
+          <w:rtl/>
           <w:lang w:val="en-US"/>
         </w:rPr>
         <w:t xml:space="preserve"> </w:t>
       </w:r>
-      <w:r>
-        <w:rPr>
-          <w:rFonts w:cstheme="minorHAnsi" w:hint="cs"/>
-          <w:rtl/>
-          <w:lang w:val="en-US"/>
-        </w:rPr>
-        <w:t>השונות לעומת אימון ערוצים המתאימים לכל אלקטרודה בנפרד.</w:t>
-      </w:r>
-    </w:p>
-    <w:p>
-      <w:pPr>
-        <w:bidi/>
-        <w:spacing w:after="240" w:line="276" w:lineRule="auto"/>
-        <w:rPr>
-          <w:rFonts w:cstheme="minorHAnsi"/>
-          <w:rtl/>
-          <w:lang w:val="en-US"/>
-        </w:rPr>
-      </w:pPr>
-      <w:r>
-        <w:rPr>
-          <w:rFonts w:cs="Calibri"/>
-          <w:rtl/>
-          <w:lang w:val="en-US"/>
-        </w:rPr>
-        <w:t>הבעיה איתה התמודדנו הינה בעיית</w:t>
-      </w:r>
-      <w:r>
-        <w:rPr>
-          <w:rFonts w:cstheme="minorHAnsi"/>
-          <w:lang w:val="en-US"/>
-        </w:rPr>
-        <w:t xml:space="preserve"> - Multi label classification </w:t>
-      </w:r>
-      <w:r>
-        <w:rPr>
-          <w:rFonts w:cs="Calibri"/>
-          <w:rtl/>
-          <w:lang w:val="en-US"/>
-        </w:rPr>
-        <w:t>אבחון כאשר האבחנה יכולה לכלול יותר מקטגוריה אחת, כלומר הפלט יכול להיות שייך לכמה קטגוריות,</w:t>
-      </w:r>
-      <w:r>
-        <w:rPr>
-          <w:rFonts w:cs="Calibri" w:hint="cs"/>
-          <w:rtl/>
-          <w:lang w:val="en-US"/>
-        </w:rPr>
-        <w:t xml:space="preserve"> ובמקרה שלנו חולה אחד יכול להיות בעל מספק אבחונים.</w:t>
-      </w:r>
-      <w:r>
-        <w:rPr>
-          <w:rFonts w:cs="Calibri"/>
-          <w:rtl/>
-          <w:lang w:val="en-US"/>
-        </w:rPr>
-        <w:t xml:space="preserve"> לכן על מנת לאמן את המודל נבחרה פונקציית</w:t>
-      </w:r>
-      <w:r>
-        <w:rPr>
-          <w:rFonts w:cstheme="minorHAnsi"/>
+    </w:p>
+    <w:p>
+      <w:pPr>
+        <w:bidi/>
+        <w:spacing w:after="240" w:line="276" w:lineRule="auto"/>
+        <w:rPr>
+          <w:rFonts w:cstheme="minorHAnsi"/>
+          <w:rtl/>
+          <w:lang w:val="en-US"/>
+        </w:rPr>
+      </w:pPr>
+    </w:p>
+    <w:p>
+      <w:pPr>
+        <w:bidi/>
+        <w:spacing w:after="240" w:line="276" w:lineRule="auto"/>
+        <w:rPr>
+          <w:rFonts w:cstheme="minorHAnsi"/>
+          <w:rtl/>
+          <w:lang w:val="en-US"/>
+        </w:rPr>
+      </w:pPr>
+    </w:p>
+    <w:p>
+      <w:pPr>
+        <w:bidi/>
+        <w:spacing w:after="240" w:line="276" w:lineRule="auto"/>
+        <w:rPr>
+          <w:rFonts w:cs="Calibri" w:hint="cs"/>
+          <w:rtl/>
+          <w:lang w:val="en-US"/>
+        </w:rPr>
+      </w:pPr>
+      <w:r>
+        <w:rPr>
+          <w:rFonts w:cs="Calibri" w:hint="cs"/>
+          <w:rtl/>
+          <w:lang w:val="en-US"/>
+        </w:rPr>
+        <w:t>לאחר שראינו שפתרון זה אינו אופטימלי החלטנו ללכת על פתרון אחר,</w:t>
+      </w:r>
+      <w:r>
+        <w:rPr>
+          <w:rFonts w:cs="Calibri" w:hint="cs"/>
+          <w:rtl/>
           <w:lang w:val="en-US"/>
         </w:rPr>
         <w:t xml:space="preserve"> </w:t>
       </w:r>
-      <w:proofErr w:type="spellStart"/>
-      <w:r>
-        <w:rPr>
-          <w:rFonts w:cstheme="minorHAnsi"/>
-          <w:lang w:val="en-US"/>
-        </w:rPr>
-        <w:t>BCEWithLogitsLoss</w:t>
-      </w:r>
-      <w:proofErr w:type="spellEnd"/>
-      <w:r>
-        <w:rPr>
-          <w:rFonts w:cstheme="minorHAnsi"/>
+      <w:r>
+        <w:rPr>
+          <w:rFonts w:cs="Calibri" w:hint="cs"/>
+          <w:rtl/>
+          <w:lang w:val="en-US"/>
+        </w:rPr>
+        <w:t>נעזרנו בהזזה של הדאטה של אותם מחלות</w:t>
+      </w:r>
+      <w:r>
+        <w:rPr>
+          <w:rFonts w:cs="Calibri" w:hint="cs"/>
+          <w:rtl/>
+          <w:lang w:val="en-US"/>
+        </w:rPr>
+        <w:t xml:space="preserve"> שהמודל אינו יודע לזהות טוב</w:t>
+      </w:r>
+      <w:r>
+        <w:rPr>
+          <w:rFonts w:cs="Calibri" w:hint="cs"/>
+          <w:rtl/>
+          <w:lang w:val="en-US"/>
+        </w:rPr>
+        <w:t xml:space="preserve"> על מנת לשכפל את מספר הקבצים</w:t>
+      </w:r>
+      <w:r>
+        <w:rPr>
+          <w:rFonts w:cs="Calibri" w:hint="cs"/>
+          <w:rtl/>
+          <w:lang w:val="en-US"/>
+        </w:rPr>
+        <w:t xml:space="preserve"> שמכילים את ה</w:t>
+      </w:r>
+      <w:r>
+        <w:rPr>
+          <w:rFonts w:cs="Calibri"/>
+          <w:lang w:val="en-US"/>
+        </w:rPr>
+        <w:t>labels</w:t>
+      </w:r>
+      <w:r>
+        <w:rPr>
+          <w:rFonts w:cs="Calibri" w:hint="cs"/>
+          <w:rtl/>
+          <w:lang w:val="en-US"/>
+        </w:rPr>
+        <w:t xml:space="preserve"> של אותם מחלות</w:t>
+      </w:r>
+      <w:r>
+        <w:rPr>
+          <w:rFonts w:cs="Calibri" w:hint="cs"/>
+          <w:rtl/>
+          <w:lang w:val="en-US"/>
+        </w:rPr>
+        <w:t xml:space="preserve"> ובכך לאמן את המודל שקיבלנו על יותר קבצים של מחלות אל</w:t>
+      </w:r>
+      <w:r>
+        <w:rPr>
+          <w:rFonts w:cs="Calibri" w:hint="cs"/>
+          <w:rtl/>
+          <w:lang w:val="en-US"/>
+        </w:rPr>
+        <w:t>ו.</w:t>
+      </w:r>
+    </w:p>
+    <w:p>
+      <w:pPr>
+        <w:bidi/>
+        <w:spacing w:after="240" w:line="276" w:lineRule="auto"/>
+        <w:rPr>
+          <w:rFonts w:cs="Calibri"/>
+          <w:rtl/>
+          <w:lang w:val="en-US"/>
+        </w:rPr>
+      </w:pPr>
+      <w:r>
+        <w:rPr>
+          <w:rFonts w:cs="Calibri" w:hint="cs"/>
+          <w:rtl/>
           <w:lang w:val="en-US"/>
         </w:rPr>
         <w:t xml:space="preserve"> </w:t>
       </w:r>
       <w:r>
         <w:rPr>
-          <w:rFonts w:cs="Calibri"/>
-          <w:rtl/>
-          <w:lang w:val="en-US"/>
-        </w:rPr>
-        <w:t>כפונקציית חישוב ההפסד שלנו שכן פונקציה זו משלבת את פונקציית ה</w:t>
-      </w:r>
-      <w:r>
-        <w:rPr>
-          <w:rFonts w:cstheme="minorHAnsi"/>
-          <w:lang w:val="en-US"/>
-        </w:rPr>
-        <w:t xml:space="preserve"> - </w:t>
-      </w:r>
-    </w:p>
-    <w:p>
-      <w:pPr>
-        <w:bidi/>
-        <w:spacing w:after="240" w:line="276" w:lineRule="auto"/>
-        <w:rPr>
-          <w:rFonts w:cstheme="minorHAnsi"/>
-          <w:rtl/>
-          <w:lang w:val="en-US"/>
-        </w:rPr>
-      </w:pPr>
-      <w:r>
-        <w:rPr>
-          <w:rFonts w:cstheme="minorHAnsi"/>
-          <w:lang w:val="en-US"/>
-        </w:rPr>
-        <w:t xml:space="preserve"> BCE (Binary cross entropy) </w:t>
-      </w:r>
-      <w:r>
-        <w:rPr>
-          <w:rFonts w:cs="Calibri"/>
-          <w:rtl/>
-          <w:lang w:val="en-US"/>
-        </w:rPr>
-        <w:t>אשר משתמשים בה בבעיות</w:t>
+          <w:rFonts w:cs="Calibri" w:hint="cs"/>
+          <w:highlight w:val="yellow"/>
+          <w:rtl/>
+          <w:lang w:val="en-US"/>
+        </w:rPr>
+        <w:t xml:space="preserve">הכנס גרפים </w:t>
+      </w:r>
+      <w:r>
+        <w:rPr>
+          <w:rFonts w:cs="Calibri" w:hint="cs"/>
+          <w:highlight w:val="yellow"/>
+          <w:rtl/>
+          <w:lang w:val="en-US"/>
+        </w:rPr>
+        <w:t>של הפסד</w:t>
+      </w:r>
+      <w:r>
+        <w:rPr>
+          <w:rFonts w:cs="Calibri" w:hint="cs"/>
+          <w:highlight w:val="yellow"/>
+          <w:rtl/>
+          <w:lang w:val="en-US"/>
+        </w:rPr>
+        <w:t xml:space="preserve"> על הדאטה החדש</w:t>
+      </w:r>
+    </w:p>
+    <w:p>
+      <w:pPr>
+        <w:bidi/>
+        <w:spacing w:after="240" w:line="276" w:lineRule="auto"/>
+        <w:rPr>
+          <w:rFonts w:cs="Calibri"/>
+          <w:rtl/>
+          <w:lang w:val="en-US"/>
+        </w:rPr>
+      </w:pPr>
+      <w:r>
+        <w:rPr>
+          <w:rFonts w:cs="Calibri" w:hint="cs"/>
+          <w:highlight w:val="yellow"/>
+          <w:rtl/>
+          <w:lang w:val="en-US"/>
+        </w:rPr>
+        <w:t xml:space="preserve">הכנס </w:t>
+      </w:r>
+      <w:r>
+        <w:rPr>
+          <w:rFonts w:cs="Calibri"/>
+          <w:highlight w:val="yellow"/>
+          <w:lang w:val="en-US"/>
+        </w:rPr>
+        <w:t>confusion matrix</w:t>
+      </w:r>
+      <w:r>
+        <w:rPr>
+          <w:rFonts w:cs="Calibri" w:hint="cs"/>
+          <w:highlight w:val="yellow"/>
+          <w:rtl/>
+          <w:lang w:val="en-US"/>
+        </w:rPr>
+        <w:t xml:space="preserve"> לאחר תיקון</w:t>
+      </w:r>
+      <w:r>
+        <w:rPr>
+          <w:rFonts w:cs="Calibri" w:hint="cs"/>
+          <w:highlight w:val="yellow"/>
+          <w:rtl/>
+          <w:lang w:val="en-US"/>
+        </w:rPr>
+        <w:t xml:space="preserve"> הכמות</w:t>
+      </w:r>
+      <w:r>
+        <w:rPr>
+          <w:rFonts w:cs="Calibri" w:hint="cs"/>
+          <w:highlight w:val="yellow"/>
+          <w:rtl/>
+          <w:lang w:val="en-US"/>
+        </w:rPr>
+        <w:t xml:space="preserve"> הדאטה</w:t>
       </w:r>
       <w:r>
         <w:rPr>
@@ -1523,277 +2698,39 @@
         </w:rPr>
         <w:t xml:space="preserve"> </w:t>
       </w:r>
-      <w:proofErr w:type="spellStart"/>
-      <w:r>
-        <w:rPr>
-          <w:rFonts w:cstheme="minorHAnsi" w:hint="cs"/>
-          <w:rtl/>
-          <w:lang w:val="en-US"/>
-        </w:rPr>
-        <w:t>multiclass</w:t>
-      </w:r>
-      <w:proofErr w:type="spellEnd"/>
-      <w:r>
-        <w:rPr>
-          <w:rFonts w:cstheme="minorHAnsi" w:hint="cs"/>
-          <w:rtl/>
-          <w:lang w:val="en-US"/>
-        </w:rPr>
-        <w:t xml:space="preserve"> </w:t>
-      </w:r>
-      <w:proofErr w:type="spellStart"/>
-      <w:r>
-        <w:rPr>
-          <w:rFonts w:cstheme="minorHAnsi" w:hint="cs"/>
-          <w:rtl/>
-          <w:lang w:val="en-US"/>
-        </w:rPr>
-        <w:t>classification</w:t>
-      </w:r>
-      <w:proofErr w:type="spellEnd"/>
-      <w:r>
-        <w:rPr>
-          <w:rFonts w:cstheme="minorHAnsi" w:hint="cs"/>
-          <w:rtl/>
-          <w:lang w:val="en-US"/>
-        </w:rPr>
-        <w:t>,</w:t>
-      </w:r>
-      <w:r>
-        <w:rPr>
-          <w:rFonts w:cstheme="minorHAnsi"/>
-          <w:lang w:val="en-US"/>
-        </w:rPr>
-        <w:t xml:space="preserve"> </w:t>
-      </w:r>
-      <w:r>
-        <w:rPr>
-          <w:rFonts w:cs="Calibri"/>
-          <w:rtl/>
-          <w:lang w:val="en-US"/>
-        </w:rPr>
-        <w:t>עם</w:t>
-      </w:r>
-      <w:r>
-        <w:rPr>
-          <w:rFonts w:cstheme="minorHAnsi"/>
-          <w:lang w:val="en-US"/>
-        </w:rPr>
-        <w:t xml:space="preserve"> Sigmoid </w:t>
-      </w:r>
-      <w:r>
-        <w:rPr>
-          <w:rFonts w:cstheme="minorHAnsi" w:hint="cs"/>
-          <w:rtl/>
-          <w:lang w:val="en-US"/>
-        </w:rPr>
-        <w:t xml:space="preserve">במוצא </w:t>
-      </w:r>
-      <w:r>
-        <w:rPr>
-          <w:rFonts w:cs="Calibri"/>
-          <w:rtl/>
-          <w:lang w:val="en-US"/>
-        </w:rPr>
-        <w:t>על מנת להתאים לבעיות של</w:t>
-      </w:r>
-      <w:r>
-        <w:rPr>
-          <w:rFonts w:cs="Calibri" w:hint="cs"/>
-          <w:rtl/>
-          <w:lang w:val="en-US"/>
-        </w:rPr>
-        <w:t xml:space="preserve"> </w:t>
-      </w:r>
-      <w:r>
-        <w:rPr>
-          <w:rFonts w:cstheme="minorHAnsi"/>
-          <w:lang w:val="en-US"/>
-        </w:rPr>
-        <w:t>Multi label classification</w:t>
-      </w:r>
-      <w:r>
-        <w:rPr>
-          <w:rFonts w:cstheme="minorHAnsi" w:hint="cs"/>
-          <w:rtl/>
-          <w:lang w:val="en-US"/>
-        </w:rPr>
-        <w:t>.</w:t>
-      </w:r>
-    </w:p>
-    <w:p>
-      <w:pPr>
-        <w:bidi/>
-        <w:spacing w:after="240" w:line="276" w:lineRule="auto"/>
-        <w:rPr>
-          <w:rFonts w:cstheme="minorHAnsi"/>
-          <w:rtl/>
-          <w:lang w:val="en-US"/>
-        </w:rPr>
-      </w:pPr>
-      <w:r>
-        <w:rPr>
-          <w:rFonts w:cs="Calibri" w:hint="cs"/>
-          <w:rtl/>
-          <w:lang w:val="en-US"/>
-        </w:rPr>
-        <w:t>משום כך,</w:t>
-      </w:r>
-      <w:r>
-        <w:rPr>
-          <w:rFonts w:cs="Calibri"/>
-          <w:rtl/>
-          <w:lang w:val="en-US"/>
-        </w:rPr>
-        <w:t xml:space="preserve"> בנוסף לשכבות המוצגות באיור 1 הצטרפה שכבת אקטיבציה מסוג</w:t>
-      </w:r>
-      <w:r>
-        <w:rPr>
-          <w:rFonts w:cstheme="minorHAnsi"/>
-          <w:lang w:val="en-US"/>
-        </w:rPr>
-        <w:t xml:space="preserve"> Sigmoid </w:t>
-      </w:r>
-      <w:r>
-        <w:rPr>
-          <w:rFonts w:cs="Calibri"/>
-          <w:rtl/>
-          <w:lang w:val="en-US"/>
-        </w:rPr>
-        <w:t>על מנת לנרמל את ערכי המוצא כך שיהיו בין 0 ל 1 בשלבים שלאחר האימון</w:t>
-      </w:r>
-      <w:r>
-        <w:rPr>
-          <w:rFonts w:cs="Calibri" w:hint="cs"/>
-          <w:rtl/>
-          <w:lang w:val="en-US"/>
-        </w:rPr>
-        <w:t>,</w:t>
-      </w:r>
-      <w:r>
-        <w:rPr>
-          <w:rFonts w:cs="Calibri"/>
-          <w:rtl/>
-          <w:lang w:val="en-US"/>
-        </w:rPr>
-        <w:t xml:space="preserve"> שכן באימון ה</w:t>
-      </w:r>
-      <w:r>
-        <w:rPr>
-          <w:rFonts w:cs="Calibri" w:hint="cs"/>
-          <w:rtl/>
-          <w:lang w:val="en-US"/>
-        </w:rPr>
-        <w:t>-</w:t>
-      </w:r>
-      <w:r>
-        <w:rPr>
-          <w:rFonts w:cstheme="minorHAnsi"/>
-          <w:lang w:val="en-US"/>
-        </w:rPr>
-        <w:t>Sigmoid</w:t>
-      </w:r>
-      <w:r>
-        <w:rPr>
-          <w:rFonts w:cstheme="minorHAnsi" w:hint="cs"/>
-          <w:rtl/>
-          <w:lang w:val="en-US"/>
-        </w:rPr>
-        <w:t xml:space="preserve"> ב-</w:t>
-      </w:r>
-      <w:proofErr w:type="spellStart"/>
-      <w:r>
-        <w:rPr>
-          <w:rFonts w:cstheme="minorHAnsi"/>
-          <w:lang w:val="en-US"/>
-        </w:rPr>
-        <w:t>BCEWithLogitsLoss</w:t>
-      </w:r>
-      <w:proofErr w:type="spellEnd"/>
-      <w:r>
-        <w:rPr>
-          <w:rFonts w:cstheme="minorHAnsi" w:hint="cs"/>
-          <w:rtl/>
-          <w:lang w:val="en-US"/>
-        </w:rPr>
-        <w:t>.</w:t>
-      </w:r>
-    </w:p>
-    <w:p>
-      <w:pPr>
-        <w:bidi/>
-        <w:spacing w:after="240" w:line="276" w:lineRule="auto"/>
-        <w:rPr>
-          <w:rFonts w:cstheme="minorHAnsi" w:hint="cs"/>
-          <w:rtl/>
-          <w:lang w:val="en-US"/>
-        </w:rPr>
-      </w:pPr>
-      <w:r>
-        <w:rPr>
-          <w:rFonts w:cs="Calibri"/>
-          <w:rtl/>
-          <w:lang w:val="en-US"/>
-        </w:rPr>
-        <w:t xml:space="preserve">חיזוי הפלט נקבע בעזרת סף של חצי – ערכים שיצאו אחרי ה </w:t>
-      </w:r>
-      <w:r>
-        <w:rPr>
-          <w:rFonts w:cstheme="minorHAnsi"/>
-          <w:lang w:val="en-US"/>
-        </w:rPr>
-        <w:t>Sigmoid</w:t>
-      </w:r>
-      <w:r>
-        <w:rPr>
-          <w:rFonts w:cs="Calibri"/>
-          <w:rtl/>
-          <w:lang w:val="en-US"/>
-        </w:rPr>
-        <w:t xml:space="preserve"> כך שהם גדולים מחצי הפכו </w:t>
-      </w:r>
-      <w:proofErr w:type="spellStart"/>
-      <w:r>
-        <w:rPr>
-          <w:rFonts w:cs="Calibri"/>
-          <w:rtl/>
-          <w:lang w:val="en-US"/>
-        </w:rPr>
-        <w:t>בוקטור</w:t>
-      </w:r>
-      <w:proofErr w:type="spellEnd"/>
-      <w:r>
-        <w:rPr>
-          <w:rFonts w:cs="Calibri"/>
-          <w:rtl/>
-          <w:lang w:val="en-US"/>
-        </w:rPr>
-        <w:t xml:space="preserve"> החיזוי ל</w:t>
-      </w:r>
-      <w:r>
-        <w:rPr>
-          <w:rFonts w:cs="Calibri" w:hint="cs"/>
-          <w:rtl/>
-          <w:lang w:val="en-US"/>
-        </w:rPr>
-        <w:t>-</w:t>
-      </w:r>
-      <w:r>
-        <w:rPr>
-          <w:rFonts w:cs="Calibri"/>
-          <w:rtl/>
-          <w:lang w:val="en-US"/>
-        </w:rPr>
-        <w:t>1 וערכים קטנים מחצי ה</w:t>
-      </w:r>
-      <w:r>
-        <w:rPr>
-          <w:rFonts w:cs="Calibri" w:hint="cs"/>
-          <w:rtl/>
-          <w:lang w:val="en-US"/>
-        </w:rPr>
-        <w:t>תאפסו.</w:t>
-      </w:r>
+    </w:p>
+    <w:p>
+      <w:pPr>
+        <w:bidi/>
+        <w:spacing w:after="240" w:line="276" w:lineRule="auto"/>
+        <w:rPr>
+          <w:rFonts w:cs="Calibri"/>
+          <w:rtl/>
+          <w:lang w:val="en-US"/>
+        </w:rPr>
+      </w:pPr>
+    </w:p>
+    <w:p>
+      <w:pPr>
+        <w:bidi/>
+        <w:spacing w:after="240" w:line="276" w:lineRule="auto"/>
+        <w:rPr>
+          <w:rFonts w:cs="Calibri"/>
+          <w:rtl/>
+          <w:lang w:val="en-US"/>
+        </w:rPr>
+      </w:pPr>
+    </w:p>
+    <w:p>
+      <w:pPr>
+        <w:bidi/>
+        <w:spacing w:after="240" w:line="276" w:lineRule="auto"/>
+        <w:rPr>
+          <w:rFonts w:cstheme="minorHAnsi" w:hint="cs"/>
+          <w:rtl/>
+          <w:lang w:val="en-US"/>
+        </w:rPr>
+      </w:pPr>
     </w:p>
     <w:sectPr>
       <w:pgSz w:w="12240" w:h="15840"/>

</xml_diff>

<commit_message>
debug on run with input from user
</commit_message>
<xml_diff>
--- a/פרויקט סיום הולכה חשמלית בתאים.docx
+++ b/פרויקט סיום הולכה חשמלית בתאים.docx
@@ -2108,14 +2108,7 @@
           <w:rFonts w:cs="Calibri"/>
           <w:lang w:val="en-US"/>
         </w:rPr>
-        <w:t>epoc</w:t>
-      </w:r>
-      <w:r>
-        <w:rPr>
-          <w:rFonts w:cs="Calibri"/>
-          <w:lang w:val="en-US"/>
-        </w:rPr>
-        <w:t>hs</w:t>
+        <w:t>epochs</w:t>
       </w:r>
       <w:r>
         <w:rPr>
@@ -2168,14 +2161,7 @@
           <w:rFonts w:cs="Calibri"/>
           <w:lang w:val="en-US"/>
         </w:rPr>
-        <w:t>epoch</w:t>
-      </w:r>
-      <w:r>
-        <w:rPr>
-          <w:rFonts w:cs="Calibri"/>
-          <w:lang w:val="en-US"/>
-        </w:rPr>
-        <w:t>s</w:t>
+        <w:t>epochs</w:t>
       </w:r>
       <w:r>
         <w:rPr>
@@ -2300,14 +2286,7 @@
           <w:rFonts w:cs="Calibri"/>
           <w:lang w:val="en-US"/>
         </w:rPr>
-        <w:t>epoch</w:t>
-      </w:r>
-      <w:r>
-        <w:rPr>
-          <w:rFonts w:cs="Calibri"/>
-          <w:lang w:val="en-US"/>
-        </w:rPr>
-        <w:t>s</w:t>
+        <w:t>epochs</w:t>
       </w:r>
       <w:r>
         <w:rPr>
@@ -2505,7 +2484,7 @@
         <w:bidi/>
         <w:spacing w:after="240" w:line="276" w:lineRule="auto"/>
         <w:rPr>
-          <w:rFonts w:cs="Calibri" w:hint="cs"/>
+          <w:rFonts w:cs="Calibri"/>
           <w:rtl/>
           <w:lang w:val="en-US"/>
         </w:rPr>
@@ -2532,31 +2511,7 @@
           <w:rtl/>
           <w:lang w:val="en-US"/>
         </w:rPr>
-        <w:t>נעזרנו בהזזה של הדאטה של אותם מחלות</w:t>
-      </w:r>
-      <w:r>
-        <w:rPr>
-          <w:rFonts w:cs="Calibri" w:hint="cs"/>
-          <w:rtl/>
-          <w:lang w:val="en-US"/>
-        </w:rPr>
-        <w:t xml:space="preserve"> שהמודל אינו יודע לזהות טוב</w:t>
-      </w:r>
-      <w:r>
-        <w:rPr>
-          <w:rFonts w:cs="Calibri" w:hint="cs"/>
-          <w:rtl/>
-          <w:lang w:val="en-US"/>
-        </w:rPr>
-        <w:t xml:space="preserve"> על מנת לשכפל את מספר הקבצים</w:t>
-      </w:r>
-      <w:r>
-        <w:rPr>
-          <w:rFonts w:cs="Calibri" w:hint="cs"/>
-          <w:rtl/>
-          <w:lang w:val="en-US"/>
-        </w:rPr>
-        <w:t xml:space="preserve"> שמכילים את ה</w:t>
+        <w:t>נעזרנו בהזזה של הדאטה של אותם מחלות שהמודל אינו יודע לזהות טוב על מנת לשכפל את מספר הקבצים שמכילים את ה</w:t>
       </w:r>
       <w:r>
         <w:rPr>
@@ -2571,15 +2526,7 @@
           <w:rtl/>
           <w:lang w:val="en-US"/>
         </w:rPr>
-        <w:t xml:space="preserve"> של אותם מחלות</w:t>
-      </w:r>
-      <w:r>
-        <w:rPr>
-          <w:rFonts w:cs="Calibri" w:hint="cs"/>
-          <w:rtl/>
-          <w:lang w:val="en-US"/>
-        </w:rPr>
-        <w:t xml:space="preserve"> ובכך לאמן את המודל שקיבלנו על יותר קבצים של מחלות אל</w:t>
+        <w:t xml:space="preserve"> של אותם מחלות ובכך לאמן את המודל שקיבלנו על יותר קבצים של מחלות אל</w:t>
       </w:r>
       <w:r>
         <w:rPr>
@@ -2624,8 +2571,18 @@
           <w:rtl/>
           <w:lang w:val="en-US"/>
         </w:rPr>
-        <w:t>של הפסד</w:t>
-      </w:r>
+        <w:t>של הפסד על הדאטה החדש</w:t>
+      </w:r>
+    </w:p>
+    <w:p>
+      <w:pPr>
+        <w:bidi/>
+        <w:spacing w:after="240" w:line="276" w:lineRule="auto"/>
+        <w:rPr>
+          <w:rFonts w:cs="Calibri"/>
+          <w:lang w:val="en-US"/>
+        </w:rPr>
+      </w:pPr>
       <w:r>
         <w:rPr>
           <w:rFonts w:cs="Calibri" w:hint="cs"/>
@@ -2633,32 +2590,148 @@
           <w:rtl/>
           <w:lang w:val="en-US"/>
         </w:rPr>
-        <w:t xml:space="preserve"> על הדאטה החדש</w:t>
-      </w:r>
-    </w:p>
-    <w:p>
-      <w:pPr>
-        <w:bidi/>
-        <w:spacing w:after="240" w:line="276" w:lineRule="auto"/>
-        <w:rPr>
-          <w:rFonts w:cs="Calibri"/>
-          <w:rtl/>
-          <w:lang w:val="en-US"/>
-        </w:rPr>
-      </w:pPr>
-      <w:r>
-        <w:rPr>
-          <w:rFonts w:cs="Calibri" w:hint="cs"/>
+        <w:t xml:space="preserve">הכנס </w:t>
+      </w:r>
+      <w:r>
+        <w:rPr>
+          <w:rFonts w:cs="Calibri"/>
           <w:highlight w:val="yellow"/>
-          <w:rtl/>
-          <w:lang w:val="en-US"/>
-        </w:rPr>
-        <w:t xml:space="preserve">הכנס </w:t>
-      </w:r>
-      <w:r>
-        <w:rPr>
-          <w:rFonts w:cs="Calibri"/>
+          <w:lang w:val="en-US"/>
+        </w:rPr>
+        <w:t>confusion matrix</w:t>
+      </w:r>
+      <w:r>
+        <w:rPr>
+          <w:rFonts w:cs="Calibri" w:hint="cs"/>
           <w:highlight w:val="yellow"/>
+          <w:rtl/>
+          <w:lang w:val="en-US"/>
+        </w:rPr>
+        <w:t xml:space="preserve"> לאחר תיקון</w:t>
+      </w:r>
+      <w:r>
+        <w:rPr>
+          <w:rFonts w:cs="Calibri" w:hint="cs"/>
+          <w:highlight w:val="yellow"/>
+          <w:rtl/>
+          <w:lang w:val="en-US"/>
+        </w:rPr>
+        <w:t xml:space="preserve"> הכמות</w:t>
+      </w:r>
+      <w:r>
+        <w:rPr>
+          <w:rFonts w:cs="Calibri" w:hint="cs"/>
+          <w:highlight w:val="yellow"/>
+          <w:rtl/>
+          <w:lang w:val="en-US"/>
+        </w:rPr>
+        <w:t xml:space="preserve"> הדאטה</w:t>
+      </w:r>
+      <w:r>
+        <w:rPr>
+          <w:rFonts w:cs="Calibri" w:hint="cs"/>
+          <w:rtl/>
+          <w:lang w:val="en-US"/>
+        </w:rPr>
+        <w:t xml:space="preserve"> </w:t>
+      </w:r>
+    </w:p>
+    <w:p>
+      <w:pPr>
+        <w:bidi/>
+        <w:spacing w:after="240" w:line="276" w:lineRule="auto"/>
+        <w:rPr>
+          <w:rFonts w:cs="Calibri"/>
+          <w:lang w:val="en-US"/>
+        </w:rPr>
+      </w:pPr>
+    </w:p>
+    <w:p>
+      <w:pPr>
+        <w:bidi/>
+        <w:spacing w:after="240" w:line="276" w:lineRule="auto"/>
+        <w:rPr>
+          <w:rFonts w:cs="Calibri"/>
+          <w:sz w:val="28"/>
+          <w:szCs w:val="28"/>
+          <w:rtl/>
+          <w:lang w:val="en-US"/>
+        </w:rPr>
+      </w:pPr>
+      <w:r>
+        <w:rPr>
+          <w:rFonts w:cs="Calibri" w:hint="cs"/>
+          <w:b/>
+          <w:bCs/>
+          <w:sz w:val="28"/>
+          <w:szCs w:val="28"/>
+          <w:u w:val="single"/>
+          <w:rtl/>
+          <w:lang w:val="en-US"/>
+        </w:rPr>
+        <w:t>פלט</w:t>
+      </w:r>
+    </w:p>
+    <w:p>
+      <w:pPr>
+        <w:bidi/>
+        <w:spacing w:after="240" w:line="276" w:lineRule="auto"/>
+        <w:rPr>
+          <w:rFonts w:cs="Calibri"/>
+          <w:rtl/>
+          <w:lang w:val="en-US"/>
+        </w:rPr>
+      </w:pPr>
+      <w:r>
+        <w:rPr>
+          <w:rFonts w:cs="Calibri" w:hint="cs"/>
+          <w:rtl/>
+          <w:lang w:val="en-US"/>
+        </w:rPr>
+        <w:t xml:space="preserve">תיקיית הפלט של הריצה תכיל קובץ בשם: </w:t>
+      </w:r>
+      <w:proofErr w:type="spellStart"/>
+      <w:r>
+        <w:rPr>
+          <w:rFonts w:cs="Calibri"/>
+          <w:lang w:val="en-US"/>
+        </w:rPr>
+        <w:t>run_log</w:t>
+      </w:r>
+      <w:proofErr w:type="spellEnd"/>
+      <w:r>
+        <w:rPr>
+          <w:rFonts w:cs="Calibri"/>
+          <w:lang w:val="en-US"/>
+        </w:rPr>
+        <w:t>_{date and time of the run}.log</w:t>
+      </w:r>
+      <w:r>
+        <w:rPr>
+          <w:rFonts w:cs="Calibri" w:hint="cs"/>
+          <w:rtl/>
+          <w:lang w:val="en-US"/>
+        </w:rPr>
+        <w:t xml:space="preserve"> שמכיל את כל מהלך הריצה, במקרה של ריצה רק של </w:t>
+      </w:r>
+      <w:r>
+        <w:rPr>
+          <w:rFonts w:cs="Calibri"/>
+          <w:lang w:val="en-US"/>
+        </w:rPr>
+        <w:t>‘test’</w:t>
+      </w:r>
+      <w:r>
+        <w:rPr>
+          <w:rFonts w:cs="Calibri" w:hint="cs"/>
+          <w:rtl/>
+          <w:lang w:val="en-US"/>
+        </w:rPr>
+        <w:t xml:space="preserve"> הקובץ יכיל את הארגומנטים שנכנסו לפונקציה מהמשתמש, את ה</w:t>
+      </w:r>
+      <w:r>
+        <w:rPr>
+          <w:rFonts w:cs="Calibri"/>
           <w:lang w:val="en-US"/>
         </w:rPr>
         <w:t>confusion matrix</w:t>
@@ -2666,29 +2739,66 @@
       <w:r>
         <w:rPr>
           <w:rFonts w:cs="Calibri" w:hint="cs"/>
-          <w:highlight w:val="yellow"/>
-          <w:rtl/>
-          <w:lang w:val="en-US"/>
-        </w:rPr>
-        <w:t xml:space="preserve"> לאחר תיקון</w:t>
-      </w:r>
-      <w:r>
-        <w:rPr>
-          <w:rFonts w:cs="Calibri" w:hint="cs"/>
-          <w:highlight w:val="yellow"/>
-          <w:rtl/>
-          <w:lang w:val="en-US"/>
-        </w:rPr>
-        <w:t xml:space="preserve"> הכמות</w:t>
-      </w:r>
-      <w:r>
-        <w:rPr>
-          <w:rFonts w:cs="Calibri" w:hint="cs"/>
-          <w:highlight w:val="yellow"/>
-          <w:rtl/>
-          <w:lang w:val="en-US"/>
-        </w:rPr>
-        <w:t xml:space="preserve"> הדאטה</w:t>
+          <w:rtl/>
+          <w:lang w:val="en-US"/>
+        </w:rPr>
+        <w:t xml:space="preserve"> שהתקבל במהלך הריצה וכן את ה </w:t>
+      </w:r>
+      <w:r>
+        <w:rPr>
+          <w:rFonts w:cs="Calibri"/>
+          <w:lang w:val="en-US"/>
+        </w:rPr>
+        <w:t>Test Loss</w:t>
+      </w:r>
+      <w:r>
+        <w:rPr>
+          <w:rFonts w:cs="Calibri" w:hint="cs"/>
+          <w:rtl/>
+          <w:lang w:val="en-US"/>
+        </w:rPr>
+        <w:t xml:space="preserve"> ו </w:t>
+      </w:r>
+      <w:r>
+        <w:rPr>
+          <w:rFonts w:cs="Calibri"/>
+          <w:lang w:val="en-US"/>
+        </w:rPr>
+        <w:t>Test accuracy</w:t>
+      </w:r>
+      <w:r>
+        <w:rPr>
+          <w:rFonts w:cs="Calibri" w:hint="cs"/>
+          <w:rtl/>
+          <w:lang w:val="en-US"/>
+        </w:rPr>
+        <w:t>.</w:t>
+      </w:r>
+    </w:p>
+    <w:p>
+      <w:pPr>
+        <w:bidi/>
+        <w:spacing w:after="240" w:line="276" w:lineRule="auto"/>
+        <w:rPr>
+          <w:rFonts w:cs="Calibri"/>
+          <w:rtl/>
+          <w:lang w:val="en-US"/>
+        </w:rPr>
+      </w:pPr>
+      <w:r>
+        <w:rPr>
+          <w:rFonts w:cs="Calibri" w:hint="cs"/>
+          <w:rtl/>
+          <w:lang w:val="en-US"/>
+        </w:rPr>
+        <w:t>בנוסף תיקייה זו מכילה קובץ בשם</w:t>
+      </w:r>
+      <w:r>
+        <w:rPr>
+          <w:rFonts w:cs="Calibri"/>
+          <w:lang w:val="en-US"/>
+        </w:rPr>
+        <w:t xml:space="preserve">: </w:t>
       </w:r>
       <w:r>
         <w:rPr>
@@ -2698,35 +2808,108 @@
         </w:rPr>
         <w:t xml:space="preserve"> </w:t>
       </w:r>
-    </w:p>
-    <w:p>
-      <w:pPr>
-        <w:bidi/>
-        <w:spacing w:after="240" w:line="276" w:lineRule="auto"/>
-        <w:rPr>
-          <w:rFonts w:cs="Calibri"/>
-          <w:rtl/>
-          <w:lang w:val="en-US"/>
-        </w:rPr>
-      </w:pPr>
-    </w:p>
-    <w:p>
-      <w:pPr>
-        <w:bidi/>
-        <w:spacing w:after="240" w:line="276" w:lineRule="auto"/>
-        <w:rPr>
-          <w:rFonts w:cs="Calibri"/>
-          <w:rtl/>
-          <w:lang w:val="en-US"/>
-        </w:rPr>
-      </w:pPr>
-    </w:p>
-    <w:p>
-      <w:pPr>
-        <w:bidi/>
-        <w:spacing w:after="240" w:line="276" w:lineRule="auto"/>
-        <w:rPr>
-          <w:rFonts w:cstheme="minorHAnsi" w:hint="cs"/>
+      <w:r>
+        <w:rPr>
+          <w:rFonts w:cs="Calibri"/>
+          <w:lang w:val="en-US"/>
+        </w:rPr>
+        <w:t>cm_</w:t>
+      </w:r>
+      <w:r>
+        <w:rPr>
+          <w:rFonts w:cs="Calibri"/>
+          <w:lang w:val="en-US"/>
+        </w:rPr>
+        <w:t>{date and time of the run}</w:t>
+      </w:r>
+      <w:r>
+        <w:rPr>
+          <w:rFonts w:cs="Calibri"/>
+          <w:lang w:val="en-US"/>
+        </w:rPr>
+        <w:t>.png</w:t>
+      </w:r>
+      <w:r>
+        <w:rPr>
+          <w:rFonts w:cs="Calibri" w:hint="cs"/>
+          <w:rtl/>
+          <w:lang w:val="en-US"/>
+        </w:rPr>
+        <w:t xml:space="preserve"> שמכיל ויזואליזציה של </w:t>
+      </w:r>
+      <w:r>
+        <w:rPr>
+          <w:rFonts w:cs="Calibri"/>
+          <w:lang w:val="en-US"/>
+        </w:rPr>
+        <w:t>confusion matri</w:t>
+      </w:r>
+      <w:r>
+        <w:rPr>
+          <w:rFonts w:cs="Calibri"/>
+          <w:lang w:val="en-US"/>
+        </w:rPr>
+        <w:t>x</w:t>
+      </w:r>
+      <w:r>
+        <w:rPr>
+          <w:rFonts w:cs="Calibri" w:hint="cs"/>
+          <w:rtl/>
+          <w:lang w:val="en-US"/>
+        </w:rPr>
+        <w:t xml:space="preserve"> של אותה הריצה.</w:t>
+      </w:r>
+    </w:p>
+    <w:p>
+      <w:pPr>
+        <w:bidi/>
+        <w:spacing w:after="240" w:line="276" w:lineRule="auto"/>
+        <w:rPr>
+          <w:rFonts w:cs="Calibri" w:hint="cs"/>
+          <w:rtl/>
+          <w:lang w:val="en-US"/>
+        </w:rPr>
+      </w:pPr>
+    </w:p>
+    <w:p>
+      <w:pPr>
+        <w:bidi/>
+        <w:spacing w:after="240" w:line="276" w:lineRule="auto"/>
+        <w:rPr>
+          <w:rFonts w:cs="Calibri" w:hint="cs"/>
+          <w:rtl/>
+          <w:lang w:val="en-US"/>
+        </w:rPr>
+      </w:pPr>
+    </w:p>
+    <w:p>
+      <w:pPr>
+        <w:bidi/>
+        <w:spacing w:after="240" w:line="276" w:lineRule="auto"/>
+        <w:rPr>
+          <w:rFonts w:cs="Calibri"/>
+          <w:rtl/>
+          <w:lang w:val="en-US"/>
+        </w:rPr>
+      </w:pPr>
+    </w:p>
+    <w:p>
+      <w:pPr>
+        <w:bidi/>
+        <w:spacing w:after="240" w:line="276" w:lineRule="auto"/>
+        <w:rPr>
+          <w:rFonts w:cs="Calibri"/>
+          <w:rtl/>
+          <w:lang w:val="en-US"/>
+        </w:rPr>
+      </w:pPr>
+    </w:p>
+    <w:p>
+      <w:pPr>
+        <w:bidi/>
+        <w:spacing w:after="240" w:line="276" w:lineRule="auto"/>
+        <w:rPr>
+          <w:rFonts w:cstheme="minorHAnsi"/>
           <w:rtl/>
           <w:lang w:val="en-US"/>
         </w:rPr>

</xml_diff>

<commit_message>
put comments inside the code
</commit_message>
<xml_diff>
--- a/פרויקט סיום הולכה חשמלית בתאים.docx
+++ b/פרויקט סיום הולכה חשמלית בתאים.docx
@@ -2580,6 +2580,7 @@
         <w:spacing w:after="240" w:line="276" w:lineRule="auto"/>
         <w:rPr>
           <w:rFonts w:cs="Calibri"/>
+          <w:rtl/>
           <w:lang w:val="en-US"/>
         </w:rPr>
       </w:pPr>
@@ -2642,25 +2643,17 @@
         <w:spacing w:after="240" w:line="276" w:lineRule="auto"/>
         <w:rPr>
           <w:rFonts w:cs="Calibri"/>
-          <w:lang w:val="en-US"/>
-        </w:rPr>
-      </w:pPr>
-    </w:p>
-    <w:p>
-      <w:pPr>
-        <w:bidi/>
-        <w:spacing w:after="240" w:line="276" w:lineRule="auto"/>
-        <w:rPr>
-          <w:rFonts w:cs="Calibri"/>
-          <w:sz w:val="28"/>
-          <w:szCs w:val="28"/>
-          <w:rtl/>
-          <w:lang w:val="en-US"/>
-        </w:rPr>
-      </w:pPr>
-      <w:r>
-        <w:rPr>
-          <w:rFonts w:cs="Calibri" w:hint="cs"/>
+          <w:rtl/>
+          <w:lang w:val="en-US"/>
+        </w:rPr>
+      </w:pPr>
+    </w:p>
+    <w:p>
+      <w:pPr>
+        <w:bidi/>
+        <w:spacing w:after="240" w:line="276" w:lineRule="auto"/>
+        <w:rPr>
+          <w:rFonts w:cs="Calibri"/>
           <w:b/>
           <w:bCs/>
           <w:sz w:val="28"/>
@@ -2669,6 +2662,741 @@
           <w:rtl/>
           <w:lang w:val="en-US"/>
         </w:rPr>
+      </w:pPr>
+      <w:r>
+        <w:rPr>
+          <w:rFonts w:cs="Calibri" w:hint="cs"/>
+          <w:b/>
+          <w:bCs/>
+          <w:sz w:val="28"/>
+          <w:szCs w:val="28"/>
+          <w:u w:val="single"/>
+          <w:rtl/>
+          <w:lang w:val="en-US"/>
+        </w:rPr>
+        <w:t>קלט</w:t>
+      </w:r>
+    </w:p>
+    <w:p>
+      <w:pPr>
+        <w:bidi/>
+        <w:spacing w:after="240" w:line="276" w:lineRule="auto"/>
+        <w:rPr>
+          <w:rFonts w:cs="Calibri"/>
+          <w:lang w:val="en-US"/>
+        </w:rPr>
+      </w:pPr>
+      <w:r>
+        <w:rPr>
+          <w:rFonts w:cs="Calibri" w:hint="cs"/>
+          <w:rtl/>
+          <w:lang w:val="en-US"/>
+        </w:rPr>
+        <w:t>המודל מקבל כמה ארגומנטים מה</w:t>
+      </w:r>
+      <w:r>
+        <w:rPr>
+          <w:rFonts w:cs="Calibri" w:hint="cs"/>
+          <w:rtl/>
+          <w:lang w:val="en-US"/>
+        </w:rPr>
+        <w:t xml:space="preserve">משתמש על מנת להתחיל את הריצה : </w:t>
+      </w:r>
+    </w:p>
+    <w:p>
+      <w:pPr>
+        <w:bidi/>
+        <w:spacing w:after="240" w:line="276" w:lineRule="auto"/>
+        <w:rPr>
+          <w:rFonts w:cs="Calibri" w:hint="cs"/>
+          <w:lang w:val="en-US"/>
+        </w:rPr>
+      </w:pPr>
+      <w:r>
+        <w:rPr>
+          <w:rFonts w:cs="Calibri"/>
+          <w:lang w:val="en-US"/>
+        </w:rPr>
+        <w:t>Input</w:t>
+      </w:r>
+      <w:r>
+        <w:rPr>
+          <w:rFonts w:cs="Calibri" w:hint="cs"/>
+          <w:rtl/>
+          <w:lang w:val="en-US"/>
+        </w:rPr>
+        <w:t xml:space="preserve"> </w:t>
+      </w:r>
+      <w:r>
+        <w:rPr>
+          <w:rFonts w:cs="Calibri"/>
+          <w:rtl/>
+          <w:lang w:val="en-US"/>
+        </w:rPr>
+        <w:t>–</w:t>
+      </w:r>
+      <w:r>
+        <w:rPr>
+          <w:rFonts w:cs="Calibri" w:hint="cs"/>
+          <w:rtl/>
+          <w:lang w:val="en-US"/>
+        </w:rPr>
+        <w:t xml:space="preserve"> ה</w:t>
+      </w:r>
+      <w:r>
+        <w:rPr>
+          <w:rFonts w:cs="Calibri"/>
+          <w:lang w:val="en-US"/>
+        </w:rPr>
+        <w:t>path</w:t>
+      </w:r>
+      <w:r>
+        <w:rPr>
+          <w:rFonts w:cs="Calibri" w:hint="cs"/>
+          <w:rtl/>
+          <w:lang w:val="en-US"/>
+        </w:rPr>
+        <w:t xml:space="preserve"> של </w:t>
+      </w:r>
+      <w:proofErr w:type="spellStart"/>
+      <w:r>
+        <w:rPr>
+          <w:rFonts w:cs="Calibri" w:hint="cs"/>
+          <w:rtl/>
+          <w:lang w:val="en-US"/>
+        </w:rPr>
+        <w:t>התיקיית</w:t>
+      </w:r>
+      <w:proofErr w:type="spellEnd"/>
+      <w:r>
+        <w:rPr>
+          <w:rFonts w:cs="Calibri" w:hint="cs"/>
+          <w:rtl/>
+          <w:lang w:val="en-US"/>
+        </w:rPr>
+        <w:t xml:space="preserve"> דאטה שנכנסת למודל כ</w:t>
+      </w:r>
+      <w:r>
+        <w:rPr>
+          <w:rFonts w:cs="Calibri"/>
+          <w:lang w:val="en-US"/>
+        </w:rPr>
+        <w:t>input</w:t>
+      </w:r>
+      <w:r>
+        <w:rPr>
+          <w:rFonts w:cs="Calibri" w:hint="cs"/>
+          <w:rtl/>
+          <w:lang w:val="en-US"/>
+        </w:rPr>
+        <w:t xml:space="preserve"> ה</w:t>
+      </w:r>
+      <w:r>
+        <w:rPr>
+          <w:rFonts w:cs="Calibri"/>
+          <w:lang w:val="en-US"/>
+        </w:rPr>
+        <w:t>default</w:t>
+      </w:r>
+      <w:r>
+        <w:rPr>
+          <w:rFonts w:cs="Calibri" w:hint="cs"/>
+          <w:rtl/>
+          <w:lang w:val="en-US"/>
+        </w:rPr>
+        <w:t xml:space="preserve"> </w:t>
+      </w:r>
+      <w:r>
+        <w:rPr>
+          <w:rFonts w:cs="Calibri"/>
+          <w:rtl/>
+          <w:lang w:val="en-US"/>
+        </w:rPr>
+        <w:t>–</w:t>
+      </w:r>
+      <w:r>
+        <w:rPr>
+          <w:rFonts w:cs="Calibri" w:hint="cs"/>
+          <w:rtl/>
+          <w:lang w:val="en-US"/>
+        </w:rPr>
+        <w:t xml:space="preserve"> </w:t>
+      </w:r>
+      <w:r>
+        <w:rPr>
+          <w:rFonts w:cs="Calibri"/>
+          <w:lang w:val="en-US"/>
+        </w:rPr>
+        <w:t>“WFDB”</w:t>
+      </w:r>
+    </w:p>
+    <w:p>
+      <w:pPr>
+        <w:bidi/>
+        <w:spacing w:after="240" w:line="276" w:lineRule="auto"/>
+        <w:rPr>
+          <w:rFonts w:cs="Calibri"/>
+          <w:rtl/>
+          <w:lang w:val="en-US"/>
+        </w:rPr>
+      </w:pPr>
+      <w:r>
+        <w:rPr>
+          <w:rFonts w:cs="Calibri"/>
+          <w:lang w:val="en-US"/>
+        </w:rPr>
+        <w:t>output</w:t>
+      </w:r>
+      <w:r>
+        <w:rPr>
+          <w:rFonts w:cs="Calibri" w:hint="cs"/>
+          <w:rtl/>
+          <w:lang w:val="en-US"/>
+        </w:rPr>
+        <w:t xml:space="preserve"> </w:t>
+      </w:r>
+      <w:r>
+        <w:rPr>
+          <w:rFonts w:cs="Calibri"/>
+          <w:rtl/>
+          <w:lang w:val="en-US"/>
+        </w:rPr>
+        <w:t>–</w:t>
+      </w:r>
+      <w:r>
+        <w:rPr>
+          <w:rFonts w:cs="Calibri" w:hint="cs"/>
+          <w:rtl/>
+          <w:lang w:val="en-US"/>
+        </w:rPr>
+        <w:t xml:space="preserve"> ה</w:t>
+      </w:r>
+      <w:r>
+        <w:rPr>
+          <w:rFonts w:cs="Calibri"/>
+          <w:lang w:val="en-US"/>
+        </w:rPr>
+        <w:t>path</w:t>
+      </w:r>
+      <w:r>
+        <w:rPr>
+          <w:rFonts w:cs="Calibri" w:hint="cs"/>
+          <w:rtl/>
+          <w:lang w:val="en-US"/>
+        </w:rPr>
+        <w:t xml:space="preserve"> של התיקיי</w:t>
+      </w:r>
+      <w:r>
+        <w:rPr>
+          <w:rFonts w:cs="Calibri" w:hint="cs"/>
+          <w:rtl/>
+          <w:lang w:val="en-US"/>
+        </w:rPr>
+        <w:t>ה</w:t>
+      </w:r>
+      <w:r>
+        <w:rPr>
+          <w:rFonts w:cs="Calibri" w:hint="cs"/>
+          <w:rtl/>
+          <w:lang w:val="en-US"/>
+        </w:rPr>
+        <w:t xml:space="preserve"> </w:t>
+      </w:r>
+      <w:r>
+        <w:rPr>
+          <w:rFonts w:cs="Calibri" w:hint="cs"/>
+          <w:rtl/>
+          <w:lang w:val="en-US"/>
+        </w:rPr>
+        <w:t>שאליה יודפסו כל הפלטים של הריצה</w:t>
+      </w:r>
+      <w:r>
+        <w:rPr>
+          <w:rFonts w:cs="Calibri"/>
+          <w:lang w:val="en-US"/>
+        </w:rPr>
+        <w:t xml:space="preserve"> </w:t>
+      </w:r>
+      <w:r>
+        <w:rPr>
+          <w:rFonts w:cs="Calibri" w:hint="cs"/>
+          <w:rtl/>
+          <w:lang w:val="en-US"/>
+        </w:rPr>
+        <w:t>ה</w:t>
+      </w:r>
+      <w:r>
+        <w:rPr>
+          <w:rFonts w:cs="Calibri"/>
+          <w:lang w:val="en-US"/>
+        </w:rPr>
+        <w:t>default</w:t>
+      </w:r>
+      <w:r>
+        <w:rPr>
+          <w:rFonts w:cs="Calibri" w:hint="cs"/>
+          <w:rtl/>
+          <w:lang w:val="en-US"/>
+        </w:rPr>
+        <w:t xml:space="preserve"> </w:t>
+      </w:r>
+      <w:r>
+        <w:rPr>
+          <w:rFonts w:cs="Calibri"/>
+          <w:rtl/>
+          <w:lang w:val="en-US"/>
+        </w:rPr>
+        <w:t>–</w:t>
+      </w:r>
+      <w:r>
+        <w:rPr>
+          <w:rFonts w:cs="Calibri" w:hint="cs"/>
+          <w:rtl/>
+          <w:lang w:val="en-US"/>
+        </w:rPr>
+        <w:t xml:space="preserve"> </w:t>
+      </w:r>
+      <w:r>
+        <w:rPr>
+          <w:rFonts w:cs="Calibri"/>
+          <w:lang w:val="en-US"/>
+        </w:rPr>
+        <w:t>“”</w:t>
+      </w:r>
+      <w:r>
+        <w:rPr>
+          <w:rFonts w:cs="Calibri" w:hint="cs"/>
+          <w:rtl/>
+          <w:lang w:val="en-US"/>
+        </w:rPr>
+        <w:t xml:space="preserve"> (ריק </w:t>
+      </w:r>
+      <w:r>
+        <w:rPr>
+          <w:rFonts w:cs="Calibri"/>
+          <w:rtl/>
+          <w:lang w:val="en-US"/>
+        </w:rPr>
+        <w:t>–</w:t>
+      </w:r>
+      <w:r>
+        <w:rPr>
+          <w:rFonts w:cs="Calibri" w:hint="cs"/>
+          <w:rtl/>
+          <w:lang w:val="en-US"/>
+        </w:rPr>
+        <w:t xml:space="preserve"> הדפסה באותה תיקייה שבה הקובץ ריצה)</w:t>
+      </w:r>
+    </w:p>
+    <w:p>
+      <w:pPr>
+        <w:bidi/>
+        <w:spacing w:after="240" w:line="276" w:lineRule="auto"/>
+        <w:rPr>
+          <w:rFonts w:cs="Calibri"/>
+          <w:lang w:val="en-US"/>
+        </w:rPr>
+      </w:pPr>
+      <w:r>
+        <w:rPr>
+          <w:rFonts w:cs="Calibri"/>
+          <w:lang w:val="en-US"/>
+        </w:rPr>
+        <w:t>phase</w:t>
+      </w:r>
+      <w:r>
+        <w:rPr>
+          <w:rFonts w:cs="Calibri" w:hint="cs"/>
+          <w:rtl/>
+          <w:lang w:val="en-US"/>
+        </w:rPr>
+        <w:t xml:space="preserve"> </w:t>
+      </w:r>
+      <w:r>
+        <w:rPr>
+          <w:rFonts w:cs="Calibri"/>
+          <w:rtl/>
+          <w:lang w:val="en-US"/>
+        </w:rPr>
+        <w:t>–</w:t>
+      </w:r>
+      <w:r>
+        <w:rPr>
+          <w:rFonts w:cs="Calibri" w:hint="cs"/>
+          <w:rtl/>
+          <w:lang w:val="en-US"/>
+        </w:rPr>
+        <w:t xml:space="preserve"> השלב של הריצה האם זה </w:t>
+      </w:r>
+      <w:r>
+        <w:rPr>
+          <w:rFonts w:cs="Calibri"/>
+          <w:lang w:val="en-US"/>
+        </w:rPr>
+        <w:t>training, test</w:t>
+      </w:r>
+      <w:r>
+        <w:rPr>
+          <w:rFonts w:cs="Calibri" w:hint="cs"/>
+          <w:rtl/>
+          <w:lang w:val="en-US"/>
+        </w:rPr>
+        <w:t xml:space="preserve"> או </w:t>
+      </w:r>
+      <w:r>
+        <w:rPr>
+          <w:rFonts w:cs="Calibri"/>
+          <w:lang w:val="en-US"/>
+        </w:rPr>
+        <w:t>fine tune</w:t>
+      </w:r>
+      <w:r>
+        <w:rPr>
+          <w:rFonts w:cs="Calibri" w:hint="cs"/>
+          <w:rtl/>
+          <w:lang w:val="en-US"/>
+        </w:rPr>
+        <w:t xml:space="preserve"> </w:t>
+      </w:r>
+      <w:r>
+        <w:rPr>
+          <w:rFonts w:cs="Calibri" w:hint="cs"/>
+          <w:rtl/>
+          <w:lang w:val="en-US"/>
+        </w:rPr>
+        <w:t>ה</w:t>
+      </w:r>
+      <w:r>
+        <w:rPr>
+          <w:rFonts w:cs="Calibri"/>
+          <w:lang w:val="en-US"/>
+        </w:rPr>
+        <w:t>default</w:t>
+      </w:r>
+      <w:r>
+        <w:rPr>
+          <w:rFonts w:cs="Calibri" w:hint="cs"/>
+          <w:rtl/>
+          <w:lang w:val="en-US"/>
+        </w:rPr>
+        <w:t xml:space="preserve"> </w:t>
+      </w:r>
+      <w:r>
+        <w:rPr>
+          <w:rFonts w:cs="Calibri"/>
+          <w:rtl/>
+          <w:lang w:val="en-US"/>
+        </w:rPr>
+        <w:t>–</w:t>
+      </w:r>
+      <w:r>
+        <w:rPr>
+          <w:rFonts w:cs="Calibri" w:hint="cs"/>
+          <w:rtl/>
+          <w:lang w:val="en-US"/>
+        </w:rPr>
+        <w:t xml:space="preserve"> </w:t>
+      </w:r>
+      <w:r>
+        <w:rPr>
+          <w:rFonts w:cs="Calibri"/>
+          <w:lang w:val="en-US"/>
+        </w:rPr>
+        <w:t>“</w:t>
+      </w:r>
+      <w:r>
+        <w:rPr>
+          <w:rFonts w:cs="Calibri"/>
+          <w:lang w:val="en-US"/>
+        </w:rPr>
+        <w:t>training</w:t>
+      </w:r>
+      <w:r>
+        <w:rPr>
+          <w:rFonts w:cs="Calibri"/>
+          <w:lang w:val="en-US"/>
+        </w:rPr>
+        <w:t>”</w:t>
+      </w:r>
+    </w:p>
+    <w:p>
+      <w:pPr>
+        <w:bidi/>
+        <w:spacing w:after="240" w:line="276" w:lineRule="auto"/>
+        <w:rPr>
+          <w:rFonts w:cs="Calibri" w:hint="cs"/>
+          <w:rtl/>
+          <w:lang w:val="en-US"/>
+        </w:rPr>
+      </w:pPr>
+      <w:r>
+        <w:rPr>
+          <w:rFonts w:cs="Calibri"/>
+          <w:lang w:val="en-US"/>
+        </w:rPr>
+        <w:t>epochs</w:t>
+      </w:r>
+      <w:r>
+        <w:rPr>
+          <w:rFonts w:cs="Calibri" w:hint="cs"/>
+          <w:rtl/>
+          <w:lang w:val="en-US"/>
+        </w:rPr>
+        <w:t xml:space="preserve"> </w:t>
+      </w:r>
+      <w:r>
+        <w:rPr>
+          <w:rFonts w:cs="Calibri"/>
+          <w:rtl/>
+          <w:lang w:val="en-US"/>
+        </w:rPr>
+        <w:t>–</w:t>
+      </w:r>
+      <w:r>
+        <w:rPr>
+          <w:rFonts w:cs="Calibri" w:hint="cs"/>
+          <w:rtl/>
+          <w:lang w:val="en-US"/>
+        </w:rPr>
+        <w:t xml:space="preserve"> במקרה שאנחנו ב</w:t>
+      </w:r>
+      <w:r>
+        <w:rPr>
+          <w:rFonts w:cs="Calibri"/>
+          <w:lang w:val="en-US"/>
+        </w:rPr>
+        <w:t>phase</w:t>
+      </w:r>
+      <w:r>
+        <w:rPr>
+          <w:rFonts w:cs="Calibri" w:hint="cs"/>
+          <w:rtl/>
+          <w:lang w:val="en-US"/>
+        </w:rPr>
+        <w:t xml:space="preserve"> של אימון על כמה </w:t>
+      </w:r>
+      <w:r>
+        <w:rPr>
+          <w:rFonts w:cs="Calibri"/>
+          <w:lang w:val="en-US"/>
+        </w:rPr>
+        <w:t>epochs</w:t>
+      </w:r>
+      <w:r>
+        <w:rPr>
+          <w:rFonts w:cs="Calibri" w:hint="cs"/>
+          <w:rtl/>
+          <w:lang w:val="en-US"/>
+        </w:rPr>
+        <w:t xml:space="preserve"> הוא מתבצע </w:t>
+      </w:r>
+      <w:r>
+        <w:rPr>
+          <w:rFonts w:cs="Calibri" w:hint="cs"/>
+          <w:rtl/>
+          <w:lang w:val="en-US"/>
+        </w:rPr>
+        <w:t>ה</w:t>
+      </w:r>
+      <w:r>
+        <w:rPr>
+          <w:rFonts w:cs="Calibri"/>
+          <w:lang w:val="en-US"/>
+        </w:rPr>
+        <w:t>default</w:t>
+      </w:r>
+      <w:r>
+        <w:rPr>
+          <w:rFonts w:cs="Calibri" w:hint="cs"/>
+          <w:rtl/>
+          <w:lang w:val="en-US"/>
+        </w:rPr>
+        <w:t xml:space="preserve"> </w:t>
+      </w:r>
+      <w:r>
+        <w:rPr>
+          <w:rFonts w:cs="Calibri"/>
+          <w:rtl/>
+          <w:lang w:val="en-US"/>
+        </w:rPr>
+        <w:t>–</w:t>
+      </w:r>
+      <w:r>
+        <w:rPr>
+          <w:rFonts w:cs="Calibri" w:hint="cs"/>
+          <w:rtl/>
+          <w:lang w:val="en-US"/>
+        </w:rPr>
+        <w:t xml:space="preserve"> </w:t>
+      </w:r>
+      <w:r>
+        <w:rPr>
+          <w:rFonts w:cs="Calibri" w:hint="cs"/>
+          <w:rtl/>
+          <w:lang w:val="en-US"/>
+        </w:rPr>
+        <w:t>50</w:t>
+      </w:r>
+    </w:p>
+    <w:p>
+      <w:pPr>
+        <w:bidi/>
+        <w:spacing w:after="240" w:line="276" w:lineRule="auto"/>
+        <w:rPr>
+          <w:rFonts w:cs="Calibri" w:hint="cs"/>
+          <w:rtl/>
+          <w:lang w:val="en-US"/>
+        </w:rPr>
+      </w:pPr>
+      <w:r>
+        <w:rPr>
+          <w:rFonts w:cs="Calibri"/>
+          <w:lang w:val="en-US"/>
+        </w:rPr>
+        <w:t>Model-path</w:t>
+      </w:r>
+      <w:r>
+        <w:rPr>
+          <w:rFonts w:cs="Calibri" w:hint="cs"/>
+          <w:rtl/>
+          <w:lang w:val="en-US"/>
+        </w:rPr>
+        <w:t xml:space="preserve"> </w:t>
+      </w:r>
+      <w:r>
+        <w:rPr>
+          <w:rFonts w:cs="Calibri"/>
+          <w:rtl/>
+          <w:lang w:val="en-US"/>
+        </w:rPr>
+        <w:t>–</w:t>
+      </w:r>
+      <w:r>
+        <w:rPr>
+          <w:rFonts w:cs="Calibri" w:hint="cs"/>
+          <w:rtl/>
+          <w:lang w:val="en-US"/>
+        </w:rPr>
+        <w:t xml:space="preserve"> במקרה שאנחנו עושים </w:t>
+      </w:r>
+      <w:r>
+        <w:rPr>
+          <w:rFonts w:cs="Calibri"/>
+          <w:lang w:val="en-US"/>
+        </w:rPr>
+        <w:t>test</w:t>
+      </w:r>
+      <w:r>
+        <w:rPr>
+          <w:rFonts w:cs="Calibri" w:hint="cs"/>
+          <w:rtl/>
+          <w:lang w:val="en-US"/>
+        </w:rPr>
+        <w:t xml:space="preserve"> או </w:t>
+      </w:r>
+      <w:r>
+        <w:rPr>
+          <w:rFonts w:cs="Calibri"/>
+          <w:lang w:val="en-US"/>
+        </w:rPr>
+        <w:t>fine tune</w:t>
+      </w:r>
+      <w:r>
+        <w:rPr>
+          <w:rFonts w:cs="Calibri" w:hint="cs"/>
+          <w:rtl/>
+          <w:lang w:val="en-US"/>
+        </w:rPr>
+        <w:t xml:space="preserve"> ונרצה לבדוק רשת מאומנת או לאמן רשת מאומנת אזי אנחנו צריכים להכניס את </w:t>
+      </w:r>
+      <w:r>
+        <w:rPr>
+          <w:rFonts w:cs="Calibri" w:hint="cs"/>
+          <w:rtl/>
+          <w:lang w:val="en-US"/>
+        </w:rPr>
+        <w:t>ה</w:t>
+      </w:r>
+      <w:r>
+        <w:rPr>
+          <w:rFonts w:cs="Calibri"/>
+          <w:lang w:val="en-US"/>
+        </w:rPr>
+        <w:t>path</w:t>
+      </w:r>
+      <w:r>
+        <w:rPr>
+          <w:rFonts w:cs="Calibri" w:hint="cs"/>
+          <w:rtl/>
+          <w:lang w:val="en-US"/>
+        </w:rPr>
+        <w:t xml:space="preserve"> של אותו קובץ של המודל כדי שהוא יוכל לטעון אותה </w:t>
+      </w:r>
+    </w:p>
+    <w:p>
+      <w:pPr>
+        <w:bidi/>
+        <w:spacing w:after="240" w:line="276" w:lineRule="auto"/>
+        <w:rPr>
+          <w:rFonts w:cs="Calibri"/>
+          <w:rtl/>
+          <w:lang w:val="en-US"/>
+        </w:rPr>
+      </w:pPr>
+    </w:p>
+    <w:p>
+      <w:pPr>
+        <w:bidi/>
+        <w:spacing w:after="240" w:line="276" w:lineRule="auto"/>
+        <w:rPr>
+          <w:rFonts w:cs="Calibri" w:hint="cs"/>
+          <w:rtl/>
+          <w:lang w:val="en-US"/>
+        </w:rPr>
+      </w:pPr>
+    </w:p>
+    <w:p>
+      <w:pPr>
+        <w:spacing w:after="240" w:line="276" w:lineRule="auto"/>
+        <w:rPr>
+          <w:rFonts w:cs="Calibri"/>
+          <w:lang w:val="en-US"/>
+        </w:rPr>
+      </w:pPr>
+    </w:p>
+    <w:p>
+      <w:pPr>
+        <w:bidi/>
+        <w:spacing w:after="240" w:line="276" w:lineRule="auto"/>
+        <w:rPr>
+          <w:rFonts w:cs="Calibri"/>
+          <w:lang w:val="en-US"/>
+        </w:rPr>
+      </w:pPr>
+    </w:p>
+    <w:p>
+      <w:pPr>
+        <w:bidi/>
+        <w:spacing w:after="240" w:line="276" w:lineRule="auto"/>
+        <w:rPr>
+          <w:rFonts w:cs="Calibri"/>
+          <w:sz w:val="28"/>
+          <w:szCs w:val="28"/>
+          <w:rtl/>
+          <w:lang w:val="en-US"/>
+        </w:rPr>
+      </w:pPr>
+      <w:r>
+        <w:rPr>
+          <w:rFonts w:cs="Calibri" w:hint="cs"/>
+          <w:b/>
+          <w:bCs/>
+          <w:sz w:val="28"/>
+          <w:szCs w:val="28"/>
+          <w:u w:val="single"/>
+          <w:rtl/>
+          <w:lang w:val="en-US"/>
+        </w:rPr>
         <w:t>פלט</w:t>
       </w:r>
     </w:p>
@@ -2781,7 +3509,6 @@
         <w:spacing w:after="240" w:line="276" w:lineRule="auto"/>
         <w:rPr>
           <w:rFonts w:cs="Calibri"/>
-          <w:rtl/>
           <w:lang w:val="en-US"/>
         </w:rPr>
       </w:pPr>
@@ -2813,21 +3540,7 @@
           <w:rFonts w:cs="Calibri"/>
           <w:lang w:val="en-US"/>
         </w:rPr>
-        <w:t>cm_</w:t>
-      </w:r>
-      <w:r>
-        <w:rPr>
-          <w:rFonts w:cs="Calibri"/>
-          <w:lang w:val="en-US"/>
-        </w:rPr>
-        <w:t>{date and time of the run}</w:t>
-      </w:r>
-      <w:r>
-        <w:rPr>
-          <w:rFonts w:cs="Calibri"/>
-          <w:lang w:val="en-US"/>
-        </w:rPr>
-        <w:t>.png</w:t>
+        <w:t>cm_{date and time of the run}.png</w:t>
       </w:r>
       <w:r>
         <w:rPr>
@@ -2842,14 +3555,7 @@
           <w:rFonts w:cs="Calibri"/>
           <w:lang w:val="en-US"/>
         </w:rPr>
-        <w:t>confusion matri</w:t>
-      </w:r>
-      <w:r>
-        <w:rPr>
-          <w:rFonts w:cs="Calibri"/>
-          <w:lang w:val="en-US"/>
-        </w:rPr>
-        <w:t>x</w:t>
+        <w:t>confusion matrix</w:t>
       </w:r>
       <w:r>
         <w:rPr>
@@ -2862,21 +3568,140 @@
     </w:p>
     <w:p>
       <w:pPr>
-        <w:bidi/>
-        <w:spacing w:after="240" w:line="276" w:lineRule="auto"/>
-        <w:rPr>
-          <w:rFonts w:cs="Calibri" w:hint="cs"/>
-          <w:rtl/>
-          <w:lang w:val="en-US"/>
-        </w:rPr>
-      </w:pPr>
-    </w:p>
-    <w:p>
-      <w:pPr>
-        <w:bidi/>
-        <w:spacing w:after="240" w:line="276" w:lineRule="auto"/>
-        <w:rPr>
-          <w:rFonts w:cs="Calibri" w:hint="cs"/>
+        <w:keepNext/>
+        <w:bidi/>
+        <w:spacing w:after="240" w:line="276" w:lineRule="auto"/>
+      </w:pPr>
+      <w:r>
+        <w:rPr>
+          <w:rFonts w:cs="Calibri"/>
+          <w:noProof/>
+          <w:rtl/>
+          <w:lang w:val="en-US"/>
+        </w:rPr>
+        <w:drawing>
+          <wp:inline distT="0" distB="0" distL="0" distR="0" wp14:anchorId="66F29102" wp14:editId="280B36D9">
+            <wp:extent cx="4166201" cy="2086216"/>
+            <wp:effectExtent l="0" t="0" r="0" b="0"/>
+            <wp:docPr id="3" name="Picture 3"/>
+            <wp:cNvGraphicFramePr>
+              <a:graphicFrameLocks xmlns:a="http://schemas.openxmlformats.org/drawingml/2006/main" noChangeAspect="1"/>
+            </wp:cNvGraphicFramePr>
+            <a:graphic xmlns:a="http://schemas.openxmlformats.org/drawingml/2006/main">
+              <a:graphicData uri="http://schemas.openxmlformats.org/drawingml/2006/picture">
+                <pic:pic xmlns:pic="http://schemas.openxmlformats.org/drawingml/2006/picture">
+                  <pic:nvPicPr>
+                    <pic:cNvPr id="1" name=""/>
+                    <pic:cNvPicPr/>
+                  </pic:nvPicPr>
+                  <pic:blipFill>
+                    <a:blip r:embed="rId7"/>
+                    <a:stretch>
+                      <a:fillRect/>
+                    </a:stretch>
+                  </pic:blipFill>
+                  <pic:spPr>
+                    <a:xfrm>
+                      <a:off x="0" y="0"/>
+                      <a:ext cx="4224400" cy="2115359"/>
+                    </a:xfrm>
+                    <a:prstGeom prst="rect">
+                      <a:avLst/>
+                    </a:prstGeom>
+                  </pic:spPr>
+                </pic:pic>
+              </a:graphicData>
+            </a:graphic>
+          </wp:inline>
+        </w:drawing>
+      </w:r>
+    </w:p>
+    <w:p>
+      <w:pPr>
+        <w:pStyle w:val="Caption"/>
+        <w:bidi/>
+        <w:jc w:val="center"/>
+      </w:pPr>
+      <w:r>
+        <w:rPr>
+          <w:rtl/>
+        </w:rPr>
+        <w:t xml:space="preserve">איור </w:t>
+      </w:r>
+      <w:r>
+        <w:rPr>
+          <w:rtl/>
+        </w:rPr>
+        <w:fldChar w:fldCharType="begin"/>
+      </w:r>
+      <w:r>
+        <w:rPr>
+          <w:rtl/>
+        </w:rPr>
+        <w:instrText xml:space="preserve"> </w:instrText>
+      </w:r>
+      <w:r>
+        <w:instrText>SEQ</w:instrText>
+      </w:r>
+      <w:r>
+        <w:rPr>
+          <w:rtl/>
+        </w:rPr>
+        <w:instrText xml:space="preserve"> איור \* </w:instrText>
+      </w:r>
+      <w:r>
+        <w:instrText>ARABIC</w:instrText>
+      </w:r>
+      <w:r>
+        <w:rPr>
+          <w:rtl/>
+        </w:rPr>
+        <w:instrText xml:space="preserve"> </w:instrText>
+      </w:r>
+      <w:r>
+        <w:rPr>
+          <w:rtl/>
+        </w:rPr>
+        <w:fldChar w:fldCharType="separate"/>
+      </w:r>
+      <w:r>
+        <w:rPr>
+          <w:noProof/>
+          <w:rtl/>
+        </w:rPr>
+        <w:t>3</w:t>
+      </w:r>
+      <w:r>
+        <w:rPr>
+          <w:rtl/>
+        </w:rPr>
+        <w:fldChar w:fldCharType="end"/>
+      </w:r>
+      <w:r>
+        <w:rPr>
+          <w:rFonts w:cs="Arial"/>
+          <w:rtl/>
+        </w:rPr>
+        <w:t xml:space="preserve"> - דוגמא לתיקיית פלט</w:t>
+      </w:r>
+    </w:p>
+    <w:p>
+      <w:pPr>
+        <w:bidi/>
+        <w:spacing w:after="240" w:line="276" w:lineRule="auto"/>
+        <w:rPr>
+          <w:rFonts w:cs="Calibri"/>
+          <w:rtl/>
+          <w:lang w:val="en-US"/>
+        </w:rPr>
+      </w:pPr>
+    </w:p>
+    <w:p>
+      <w:pPr>
+        <w:bidi/>
+        <w:spacing w:after="240" w:line="276" w:lineRule="auto"/>
+        <w:rPr>
+          <w:rFonts w:cs="Calibri"/>
           <w:rtl/>
           <w:lang w:val="en-US"/>
         </w:rPr>

</xml_diff>